<commit_message>
contents chapter 1 done
</commit_message>
<xml_diff>
--- a/contents.docx
+++ b/contents.docx
@@ -2,7 +2,630 @@
 <file path=word/document.xml><?xml version="1.0" encoding="utf-8"?>
 <w:document xmlns:wpc="http://schemas.microsoft.com/office/word/2010/wordprocessingCanvas" xmlns:cx="http://schemas.microsoft.com/office/drawing/2014/chartex" xmlns:cx1="http://schemas.microsoft.com/office/drawing/2015/9/8/chartex" xmlns:cx2="http://schemas.microsoft.com/office/drawing/2015/10/21/chartex" xmlns:cx3="http://schemas.microsoft.com/office/drawing/2016/5/9/chartex" xmlns:cx4="http://schemas.microsoft.com/office/drawing/2016/5/10/chartex" xmlns:cx5="http://schemas.microsoft.com/office/drawing/2016/5/11/chartex" xmlns:cx6="http://schemas.microsoft.com/office/drawing/2016/5/12/chartex" xmlns:cx7="http://schemas.microsoft.com/office/drawing/2016/5/13/chartex" xmlns:cx8="http://schemas.microsoft.com/office/drawing/2016/5/14/chartex" xmlns:mc="http://schemas.openxmlformats.org/markup-compatibility/2006" xmlns:aink="http://schemas.microsoft.com/office/drawing/2016/ink" xmlns:am3d="http://schemas.microsoft.com/office/drawing/2017/model3d" xmlns:o="urn:schemas-microsoft-com:office:office" xmlns:oel="http://schemas.microsoft.com/office/2019/extlst" xmlns:r="http://schemas.openxmlformats.org/officeDocument/2006/relationships" xmlns:m="http://schemas.openxmlformats.org/officeDocument/2006/math" xmlns:v="urn:schemas-microsoft-com:vml" xmlns:wp14="http://schemas.microsoft.com/office/word/2010/wordprocessingDrawing" xmlns:wp="http://schemas.openxmlformats.org/drawingml/2006/wordprocessingDrawing" xmlns:w10="urn:schemas-microsoft-com:office:word" xmlns:w="http://schemas.openxmlformats.org/wordprocessingml/2006/main" xmlns:w14="http://schemas.microsoft.com/office/word/2010/wordml" xmlns:w15="http://schemas.microsoft.com/office/word/2012/wordml" xmlns:w16cex="http://schemas.microsoft.com/office/word/2018/wordml/cex" xmlns:w16cid="http://schemas.microsoft.com/office/word/2016/wordml/cid" xmlns:w16="http://schemas.microsoft.com/office/word/2018/wordml" xmlns:w16sdtdh="http://schemas.microsoft.com/office/word/2020/wordml/sdtdatahash" xmlns:w16se="http://schemas.microsoft.com/office/word/2015/wordml/symex" xmlns:wpg="http://schemas.microsoft.com/office/word/2010/wordprocessingGroup" xmlns:wpi="http://schemas.microsoft.com/office/word/2010/wordprocessingInk" xmlns:wne="http://schemas.microsoft.com/office/word/2006/wordml" xmlns:wps="http://schemas.microsoft.com/office/word/2010/wordprocessingShape" mc:Ignorable="w14 w15 w16se w16cid w16 w16cex w16sdtdh wp14">
   <w:body>
-    <w:p/>
+    <w:p>
+      <w:pPr>
+        <w:pStyle w:val="CustomHeading1"/>
+      </w:pPr>
+      <w:r>
+        <w:t>ABSTRACT</w:t>
+      </w:r>
+    </w:p>
+    <w:p>
+      <w:pPr>
+        <w:pStyle w:val="CustomParagraph"/>
+        <w:spacing w:line="360" w:lineRule="auto"/>
+        <w:jc w:val="both"/>
+      </w:pPr>
+      <w:r>
+        <w:t>Autonomous robotic systems require advanced obstacle detection and navigation mechanisms to operate efficiently in dynamic environments. Traditional navigation methods using fixed ultrasonic sensors often result in limited detection range and inaccurate path selection. This project proposes an omnidirectional navigation system that integrates an ultrasonic sensor, a servo motor, and an L293D motor driver to optimize robotic movement. The ultrasonic sensor is mounted on a servo motor, allowing it to scan a 180-degree area and improve obstacle detection accuracy. The L293D motor driver controls the movement of the robotic vehicle, ensuring smooth navigation based on real-time sensor data. The system employs a mean-based algorithm to minimize false positives in obstacle detection and optimize pathfinding. This approach significantly improves robotic efficiency, making it suitable for applications such as industrial automation, search-and-rescue operations, and autonomous vehicles.</w:t>
+      </w:r>
+    </w:p>
+    <w:p>
+      <w:pPr>
+        <w:pStyle w:val="CustomParagraph"/>
+      </w:pPr>
+    </w:p>
+    <w:p>
+      <w:pPr>
+        <w:pStyle w:val="CustomParagraph"/>
+        <w:jc w:val="center"/>
+      </w:pPr>
+      <w:r>
+        <w:t>Keywords – L293D, Ultrasonic Sensor, 16×2 LCD, Servo Motor</w:t>
+      </w:r>
+    </w:p>
+    <w:p>
+      <w:pPr>
+        <w:pStyle w:val="CustomParagraph"/>
+      </w:pPr>
+    </w:p>
+    <w:p>
+      <w:pPr>
+        <w:rPr>
+          <w:rFonts w:ascii="Times New Roman" w:hAnsi="Times New Roman" w:cs="Times New Roman"/>
+          <w:bCs/>
+          <w:color w:val="000000" w:themeColor="text1"/>
+          <w:sz w:val="24"/>
+          <w:szCs w:val="36"/>
+        </w:rPr>
+      </w:pPr>
+      <w:r>
+        <w:br w:type="page"/>
+      </w:r>
+    </w:p>
+    <w:p>
+      <w:pPr>
+        <w:pStyle w:val="CustomHeading1"/>
+      </w:pPr>
+      <w:r>
+        <w:lastRenderedPageBreak/>
+        <w:t>CHAPTER – 1</w:t>
+      </w:r>
+    </w:p>
+    <w:p>
+      <w:pPr>
+        <w:pStyle w:val="CustomHeading1"/>
+      </w:pPr>
+      <w:r>
+        <w:t>EMBEDDED SYTEMS</w:t>
+      </w:r>
+    </w:p>
+    <w:p>
+      <w:pPr>
+        <w:pStyle w:val="CustomHeading2"/>
+        <w:numPr>
+          <w:ilvl w:val="1"/>
+          <w:numId w:val="1"/>
+        </w:numPr>
+      </w:pPr>
+      <w:r>
+        <w:t>Introduction:</w:t>
+      </w:r>
+    </w:p>
+    <w:p>
+      <w:pPr>
+        <w:pStyle w:val="CustomParagraph"/>
+        <w:spacing w:line="360" w:lineRule="auto"/>
+        <w:ind w:firstLine="720"/>
+        <w:jc w:val="both"/>
+      </w:pPr>
+      <w:r>
+        <w:t>An embedded system is a special-purpose computer system designed to perform one or a few dedicated functions, sometimes with real-time computing constraints. It is usually embedded as part of a complete device including hardware and mechanical parts. In contrast, a general-purpose computer, such as a personal computer, can do many different tasks depending on programming. Embedded systems have become very important today as they control many of the common devices we use.</w:t>
+      </w:r>
+    </w:p>
+    <w:p>
+      <w:pPr>
+        <w:pStyle w:val="CustomParagraph"/>
+        <w:spacing w:line="360" w:lineRule="auto"/>
+        <w:ind w:firstLine="720"/>
+        <w:jc w:val="both"/>
+        <w:rPr>
+          <w:b/>
+        </w:rPr>
+      </w:pPr>
+      <w:r>
+        <w:t>Since the embedded system is dedicated to specific tasks, design engineers can optimize it, reducing the size and cost of the product, or increasing the reliability and performance. Some embedded systems are mass-produced, benefiting from economies of scale</w:t>
+      </w:r>
+    </w:p>
+    <w:p>
+      <w:pPr>
+        <w:pStyle w:val="CustomParagraph"/>
+        <w:spacing w:line="360" w:lineRule="auto"/>
+        <w:ind w:firstLine="720"/>
+        <w:jc w:val="both"/>
+      </w:pPr>
+      <w:bookmarkStart w:id="0" w:name="_Hlk192969276"/>
+      <w:r>
+        <w:t>Physically embedded systems range from portable devices such as digital watches and MP3 players, to large stationary installations like traffic lights, factory controllers, or the systems controlling nuclear power plants. Complexity varies from low, with a single microcontroller chip, to very high with multiple units, peripherals and networks mounted inside a large chassis or enclosure.</w:t>
+      </w:r>
+      <w:bookmarkEnd w:id="0"/>
+    </w:p>
+    <w:p>
+      <w:pPr>
+        <w:pStyle w:val="CustomParagraph"/>
+        <w:spacing w:line="360" w:lineRule="auto"/>
+        <w:ind w:firstLine="720"/>
+        <w:jc w:val="both"/>
+      </w:pPr>
+      <w:r>
+        <w:t>In general, “embedded system” is not an exactly defined term, as many systems have some element of programmability. For example, Handheld computers share some elements with embedded systems — such as the operating systems and microprocessors which power them — but are not truly embedded systems, because they allow different applications to be load and peripherals to be connected.</w:t>
+      </w:r>
+      <w:r>
+        <w:t xml:space="preserve"> </w:t>
+      </w:r>
+    </w:p>
+    <w:p>
+      <w:pPr>
+        <w:pStyle w:val="CustomParagraph"/>
+        <w:spacing w:line="360" w:lineRule="auto"/>
+        <w:ind w:firstLine="720"/>
+        <w:jc w:val="both"/>
+      </w:pPr>
+      <w:r>
+        <w:t xml:space="preserve">An embedded system is some combination of computer hardware and software, either fixed in capability or programmable, that is specifically designed for a particular kind of application device. Industrial machines, automobiles, medical equipment, cameras, household appliances, airplanes, vending machines, and toys (as well as the more obvious cellular phone and PDA) are among the myriad possible hosts of an embedded system. Embedded systems that are programmable are provided with a programming interface, and embedded systems programming </w:t>
+      </w:r>
+      <w:r>
+        <w:lastRenderedPageBreak/>
+        <w:t>is a specialized occupation. Certain operating systems or language platforms are tailored for the embedded market, such as Embedded Java and Windows XP Embedded. However, some low-end consumer products use very inexpensive microprocessors and limited storage, with the application and operating system both part of a single program. The program is written permanently into the system’s memory in this case, rather than being loaded into RAM (random access memory), as programs on a personal computer are</w:t>
+      </w:r>
+    </w:p>
+    <w:p>
+      <w:pPr>
+        <w:pStyle w:val="CustomParagraph"/>
+      </w:pPr>
+    </w:p>
+    <w:p>
+      <w:pPr>
+        <w:pStyle w:val="CustomHeading2"/>
+        <w:numPr>
+          <w:ilvl w:val="1"/>
+          <w:numId w:val="1"/>
+        </w:numPr>
+        <w:rPr>
+          <w:sz w:val="28"/>
+          <w:szCs w:val="24"/>
+        </w:rPr>
+      </w:pPr>
+      <w:r>
+        <w:rPr>
+          <w:sz w:val="28"/>
+          <w:szCs w:val="24"/>
+        </w:rPr>
+        <w:t>CHARACTERISTIC OF EMBEDDED SYSTEM</w:t>
+      </w:r>
+    </w:p>
+    <w:p>
+      <w:pPr>
+        <w:pStyle w:val="ListParagraph"/>
+        <w:numPr>
+          <w:ilvl w:val="0"/>
+          <w:numId w:val="3"/>
+        </w:numPr>
+        <w:spacing w:after="200" w:line="360" w:lineRule="auto"/>
+        <w:jc w:val="both"/>
+        <w:rPr>
+          <w:rFonts w:ascii="Times New Roman" w:hAnsi="Times New Roman"/>
+          <w:sz w:val="24"/>
+          <w:szCs w:val="24"/>
+        </w:rPr>
+      </w:pPr>
+      <w:r>
+        <w:rPr>
+          <w:rFonts w:ascii="Times New Roman" w:hAnsi="Times New Roman"/>
+          <w:sz w:val="24"/>
+          <w:szCs w:val="24"/>
+        </w:rPr>
+        <w:t>Speed (bytes/sec): Should be high speed</w:t>
+      </w:r>
+    </w:p>
+    <w:p>
+      <w:pPr>
+        <w:pStyle w:val="ListParagraph"/>
+        <w:numPr>
+          <w:ilvl w:val="0"/>
+          <w:numId w:val="3"/>
+        </w:numPr>
+        <w:spacing w:after="200" w:line="360" w:lineRule="auto"/>
+        <w:jc w:val="both"/>
+        <w:rPr>
+          <w:rFonts w:ascii="Times New Roman" w:hAnsi="Times New Roman"/>
+          <w:sz w:val="24"/>
+          <w:szCs w:val="24"/>
+        </w:rPr>
+      </w:pPr>
+      <w:r>
+        <w:rPr>
+          <w:rFonts w:ascii="Times New Roman" w:hAnsi="Times New Roman"/>
+          <w:sz w:val="24"/>
+          <w:szCs w:val="24"/>
+        </w:rPr>
+        <w:t>Power (watts): Low power dissipation</w:t>
+      </w:r>
+    </w:p>
+    <w:p>
+      <w:pPr>
+        <w:pStyle w:val="ListParagraph"/>
+        <w:numPr>
+          <w:ilvl w:val="0"/>
+          <w:numId w:val="3"/>
+        </w:numPr>
+        <w:spacing w:after="200" w:line="360" w:lineRule="auto"/>
+        <w:jc w:val="both"/>
+        <w:rPr>
+          <w:rFonts w:ascii="Times New Roman" w:hAnsi="Times New Roman"/>
+          <w:sz w:val="24"/>
+          <w:szCs w:val="24"/>
+        </w:rPr>
+      </w:pPr>
+      <w:r>
+        <w:rPr>
+          <w:rFonts w:ascii="Times New Roman" w:hAnsi="Times New Roman"/>
+          <w:sz w:val="24"/>
+          <w:szCs w:val="24"/>
+        </w:rPr>
+        <w:t>Size and weight: As far as possible small in size and low weight</w:t>
+      </w:r>
+    </w:p>
+    <w:p>
+      <w:pPr>
+        <w:pStyle w:val="ListParagraph"/>
+        <w:numPr>
+          <w:ilvl w:val="0"/>
+          <w:numId w:val="3"/>
+        </w:numPr>
+        <w:spacing w:after="200" w:line="360" w:lineRule="auto"/>
+        <w:jc w:val="both"/>
+        <w:rPr>
+          <w:rFonts w:ascii="Times New Roman" w:hAnsi="Times New Roman"/>
+          <w:sz w:val="24"/>
+          <w:szCs w:val="24"/>
+        </w:rPr>
+      </w:pPr>
+      <w:r>
+        <w:rPr>
+          <w:rFonts w:ascii="Times New Roman" w:hAnsi="Times New Roman"/>
+          <w:sz w:val="24"/>
+          <w:szCs w:val="24"/>
+        </w:rPr>
+        <w:t>Accuracy (%error): Must be very accurate</w:t>
+      </w:r>
+    </w:p>
+    <w:p>
+      <w:pPr>
+        <w:pStyle w:val="ListParagraph"/>
+        <w:numPr>
+          <w:ilvl w:val="0"/>
+          <w:numId w:val="3"/>
+        </w:numPr>
+        <w:spacing w:after="200" w:line="360" w:lineRule="auto"/>
+        <w:jc w:val="both"/>
+        <w:rPr>
+          <w:rFonts w:ascii="Times New Roman" w:hAnsi="Times New Roman"/>
+          <w:sz w:val="24"/>
+          <w:szCs w:val="24"/>
+        </w:rPr>
+      </w:pPr>
+      <w:r>
+        <w:rPr>
+          <w:rFonts w:ascii="Times New Roman" w:hAnsi="Times New Roman"/>
+          <w:sz w:val="24"/>
+          <w:szCs w:val="24"/>
+        </w:rPr>
+        <w:t>Adaptability: High adaptability and accessibility</w:t>
+      </w:r>
+    </w:p>
+    <w:p>
+      <w:pPr>
+        <w:pStyle w:val="ListParagraph"/>
+        <w:numPr>
+          <w:ilvl w:val="0"/>
+          <w:numId w:val="3"/>
+        </w:numPr>
+        <w:spacing w:after="200" w:line="360" w:lineRule="auto"/>
+        <w:jc w:val="both"/>
+        <w:rPr>
+          <w:rFonts w:ascii="Times New Roman" w:hAnsi="Times New Roman"/>
+          <w:sz w:val="24"/>
+          <w:szCs w:val="24"/>
+        </w:rPr>
+      </w:pPr>
+      <w:r>
+        <w:rPr>
+          <w:rFonts w:ascii="Times New Roman" w:hAnsi="Times New Roman"/>
+          <w:sz w:val="24"/>
+          <w:szCs w:val="24"/>
+        </w:rPr>
+        <w:t>Reliability: Must be reliable over a long period of time</w:t>
+      </w:r>
+    </w:p>
+    <w:p>
+      <w:pPr>
+        <w:pStyle w:val="CustomHeading2"/>
+        <w:numPr>
+          <w:ilvl w:val="1"/>
+          <w:numId w:val="1"/>
+        </w:numPr>
+      </w:pPr>
+      <w:r>
+        <w:t>APPLICATIONS OF EMBEDDED SYSTEM</w:t>
+      </w:r>
+    </w:p>
+    <w:p>
+      <w:pPr>
+        <w:pStyle w:val="CustomParagraph"/>
+        <w:spacing w:line="360" w:lineRule="auto"/>
+        <w:ind w:firstLine="720"/>
+        <w:jc w:val="both"/>
+      </w:pPr>
+      <w:r>
+        <w:t>We are living in the Embedded World. You are surrounded with many embedded products and your daily life largely depends on the proper functioning of these gadgets. Television, Radio, CD player of your living room, Washing Machine or Microwave Oven in your kitchen, Card readers, Access Controllers, Palm devices of your work space enable you to do many of your tasks very effectively. Apart from all these, many controllers embedded in your car take care of car operations between the bumpers and most of the times you tend to ignore all these controllers.</w:t>
+      </w:r>
+    </w:p>
+    <w:p>
+      <w:pPr>
+        <w:numPr>
+          <w:ilvl w:val="0"/>
+          <w:numId w:val="4"/>
+        </w:numPr>
+        <w:spacing w:beforeAutospacing="1" w:after="200" w:afterAutospacing="1" w:line="360" w:lineRule="auto"/>
+        <w:jc w:val="both"/>
+        <w:rPr>
+          <w:rFonts w:ascii="Times New Roman" w:hAnsi="Times New Roman" w:cs="Times New Roman"/>
+          <w:sz w:val="24"/>
+          <w:szCs w:val="24"/>
+        </w:rPr>
+      </w:pPr>
+      <w:r>
+        <w:rPr>
+          <w:rStyle w:val="InternetLink"/>
+          <w:rFonts w:ascii="Times New Roman" w:hAnsi="Times New Roman" w:cs="Times New Roman"/>
+          <w:b/>
+          <w:color w:val="00000A"/>
+          <w:sz w:val="24"/>
+          <w:szCs w:val="24"/>
+          <w:u w:val="none"/>
+        </w:rPr>
+        <w:t>Robotics</w:t>
+      </w:r>
+      <w:r>
+        <w:rPr>
+          <w:rFonts w:ascii="Times New Roman" w:hAnsi="Times New Roman" w:cs="Times New Roman"/>
+          <w:b/>
+          <w:sz w:val="24"/>
+          <w:szCs w:val="24"/>
+        </w:rPr>
+        <w:t>:</w:t>
+      </w:r>
+      <w:r>
+        <w:rPr>
+          <w:rFonts w:ascii="Times New Roman" w:hAnsi="Times New Roman" w:cs="Times New Roman"/>
+          <w:sz w:val="24"/>
+          <w:szCs w:val="24"/>
+        </w:rPr>
+        <w:t xml:space="preserve"> industrial robots, machine tools, </w:t>
+      </w:r>
+      <w:hyperlink r:id="rId7">
+        <w:r>
+          <w:rPr>
+            <w:rStyle w:val="InternetLink"/>
+            <w:rFonts w:ascii="Times New Roman" w:hAnsi="Times New Roman" w:cs="Times New Roman"/>
+            <w:color w:val="00000A"/>
+            <w:sz w:val="24"/>
+            <w:szCs w:val="24"/>
+            <w:u w:val="none"/>
+          </w:rPr>
+          <w:t>Robocop</w:t>
+        </w:r>
+      </w:hyperlink>
+      <w:r>
+        <w:rPr>
+          <w:rFonts w:ascii="Times New Roman" w:hAnsi="Times New Roman" w:cs="Times New Roman"/>
+          <w:sz w:val="24"/>
+          <w:szCs w:val="24"/>
+        </w:rPr>
+        <w:t xml:space="preserve"> soccer robots</w:t>
+      </w:r>
+    </w:p>
+    <w:p>
+      <w:pPr>
+        <w:numPr>
+          <w:ilvl w:val="0"/>
+          <w:numId w:val="4"/>
+        </w:numPr>
+        <w:spacing w:beforeAutospacing="1" w:after="200" w:afterAutospacing="1" w:line="360" w:lineRule="auto"/>
+        <w:jc w:val="both"/>
+        <w:rPr>
+          <w:rFonts w:ascii="Times New Roman" w:hAnsi="Times New Roman" w:cs="Times New Roman"/>
+          <w:sz w:val="24"/>
+          <w:szCs w:val="24"/>
+        </w:rPr>
+      </w:pPr>
+      <w:r>
+        <w:rPr>
+          <w:rStyle w:val="InternetLink"/>
+          <w:rFonts w:ascii="Times New Roman" w:hAnsi="Times New Roman" w:cs="Times New Roman"/>
+          <w:b/>
+          <w:color w:val="00000A"/>
+          <w:sz w:val="24"/>
+          <w:szCs w:val="24"/>
+          <w:u w:val="none"/>
+        </w:rPr>
+        <w:t>Automotive</w:t>
+      </w:r>
+      <w:r>
+        <w:rPr>
+          <w:rFonts w:ascii="Times New Roman" w:hAnsi="Times New Roman" w:cs="Times New Roman"/>
+          <w:b/>
+          <w:sz w:val="24"/>
+          <w:szCs w:val="24"/>
+        </w:rPr>
+        <w:t>:</w:t>
+      </w:r>
+      <w:r>
+        <w:rPr>
+          <w:rFonts w:ascii="Times New Roman" w:hAnsi="Times New Roman" w:cs="Times New Roman"/>
+          <w:sz w:val="24"/>
+          <w:szCs w:val="24"/>
+        </w:rPr>
+        <w:t xml:space="preserve"> cars, trucks, trains</w:t>
+      </w:r>
+    </w:p>
+    <w:p>
+      <w:pPr>
+        <w:numPr>
+          <w:ilvl w:val="0"/>
+          <w:numId w:val="4"/>
+        </w:numPr>
+        <w:spacing w:beforeAutospacing="1" w:after="200" w:afterAutospacing="1" w:line="360" w:lineRule="auto"/>
+        <w:jc w:val="both"/>
+        <w:rPr>
+          <w:rFonts w:ascii="Times New Roman" w:hAnsi="Times New Roman" w:cs="Times New Roman"/>
+          <w:sz w:val="24"/>
+          <w:szCs w:val="24"/>
+        </w:rPr>
+      </w:pPr>
+      <w:r>
+        <w:rPr>
+          <w:rStyle w:val="InternetLink"/>
+          <w:rFonts w:ascii="Times New Roman" w:hAnsi="Times New Roman" w:cs="Times New Roman"/>
+          <w:b/>
+          <w:color w:val="00000A"/>
+          <w:sz w:val="24"/>
+          <w:szCs w:val="24"/>
+          <w:u w:val="none"/>
+        </w:rPr>
+        <w:t>Aviation</w:t>
+      </w:r>
+      <w:r>
+        <w:rPr>
+          <w:rFonts w:ascii="Times New Roman" w:hAnsi="Times New Roman" w:cs="Times New Roman"/>
+          <w:b/>
+          <w:sz w:val="24"/>
+          <w:szCs w:val="24"/>
+        </w:rPr>
+        <w:t>:</w:t>
+      </w:r>
+      <w:r>
+        <w:rPr>
+          <w:rFonts w:ascii="Times New Roman" w:hAnsi="Times New Roman" w:cs="Times New Roman"/>
+          <w:sz w:val="24"/>
+          <w:szCs w:val="24"/>
+        </w:rPr>
+        <w:t xml:space="preserve"> airplanes, helicopters</w:t>
+      </w:r>
+    </w:p>
+    <w:p>
+      <w:pPr>
+        <w:numPr>
+          <w:ilvl w:val="0"/>
+          <w:numId w:val="4"/>
+        </w:numPr>
+        <w:spacing w:beforeAutospacing="1" w:after="200" w:afterAutospacing="1" w:line="360" w:lineRule="auto"/>
+        <w:jc w:val="both"/>
+        <w:rPr>
+          <w:rFonts w:ascii="Times New Roman" w:hAnsi="Times New Roman" w:cs="Times New Roman"/>
+          <w:sz w:val="24"/>
+          <w:szCs w:val="24"/>
+        </w:rPr>
+      </w:pPr>
+      <w:hyperlink r:id="rId8">
+        <w:r>
+          <w:rPr>
+            <w:rStyle w:val="InternetLink"/>
+            <w:rFonts w:ascii="Times New Roman" w:hAnsi="Times New Roman" w:cs="Times New Roman"/>
+            <w:color w:val="00000A"/>
+            <w:sz w:val="24"/>
+            <w:szCs w:val="24"/>
+            <w:u w:val="none"/>
+          </w:rPr>
+          <w:t>Home and Building Automation</w:t>
+        </w:r>
+      </w:hyperlink>
+    </w:p>
+    <w:p>
+      <w:pPr>
+        <w:numPr>
+          <w:ilvl w:val="0"/>
+          <w:numId w:val="4"/>
+        </w:numPr>
+        <w:spacing w:beforeAutospacing="1" w:after="200" w:afterAutospacing="1" w:line="360" w:lineRule="auto"/>
+        <w:jc w:val="both"/>
+        <w:rPr>
+          <w:rFonts w:ascii="Times New Roman" w:hAnsi="Times New Roman" w:cs="Times New Roman"/>
+          <w:sz w:val="24"/>
+          <w:szCs w:val="24"/>
+        </w:rPr>
+      </w:pPr>
+      <w:r>
+        <w:rPr>
+          <w:rFonts w:ascii="Times New Roman" w:hAnsi="Times New Roman" w:cs="Times New Roman"/>
+          <w:b/>
+          <w:sz w:val="24"/>
+          <w:szCs w:val="24"/>
+        </w:rPr>
+        <w:t>Aerospace:</w:t>
+      </w:r>
+      <w:r>
+        <w:rPr>
+          <w:rFonts w:ascii="Times New Roman" w:hAnsi="Times New Roman" w:cs="Times New Roman"/>
+          <w:sz w:val="24"/>
+          <w:szCs w:val="24"/>
+        </w:rPr>
+        <w:t xml:space="preserve"> rockets, satellites</w:t>
+      </w:r>
+    </w:p>
+    <w:p>
+      <w:pPr>
+        <w:numPr>
+          <w:ilvl w:val="0"/>
+          <w:numId w:val="4"/>
+        </w:numPr>
+        <w:spacing w:beforeAutospacing="1" w:after="200" w:afterAutospacing="1" w:line="360" w:lineRule="auto"/>
+        <w:jc w:val="both"/>
+        <w:rPr>
+          <w:rFonts w:ascii="Times New Roman" w:hAnsi="Times New Roman" w:cs="Times New Roman"/>
+          <w:sz w:val="24"/>
+          <w:szCs w:val="24"/>
+        </w:rPr>
+      </w:pPr>
+      <w:r>
+        <w:rPr>
+          <w:rFonts w:ascii="Times New Roman" w:hAnsi="Times New Roman" w:cs="Times New Roman"/>
+          <w:b/>
+          <w:sz w:val="24"/>
+          <w:szCs w:val="24"/>
+        </w:rPr>
+        <w:t>Energy systems:</w:t>
+      </w:r>
+      <w:r>
+        <w:rPr>
+          <w:rFonts w:ascii="Times New Roman" w:hAnsi="Times New Roman" w:cs="Times New Roman"/>
+          <w:sz w:val="24"/>
+          <w:szCs w:val="24"/>
+        </w:rPr>
+        <w:t xml:space="preserve"> windmills, nuclear plants</w:t>
+      </w:r>
+    </w:p>
+    <w:p>
+      <w:pPr>
+        <w:numPr>
+          <w:ilvl w:val="0"/>
+          <w:numId w:val="4"/>
+        </w:numPr>
+        <w:spacing w:beforeAutospacing="1" w:after="200" w:afterAutospacing="1" w:line="360" w:lineRule="auto"/>
+        <w:jc w:val="both"/>
+        <w:rPr>
+          <w:rFonts w:ascii="Times New Roman" w:hAnsi="Times New Roman"/>
+          <w:sz w:val="24"/>
+          <w:szCs w:val="24"/>
+        </w:rPr>
+      </w:pPr>
+      <w:r>
+        <w:rPr>
+          <w:rFonts w:ascii="Times New Roman" w:hAnsi="Times New Roman" w:cs="Times New Roman"/>
+          <w:b/>
+          <w:sz w:val="24"/>
+          <w:szCs w:val="24"/>
+        </w:rPr>
+        <w:t>Medical systems:</w:t>
+      </w:r>
+      <w:r>
+        <w:rPr>
+          <w:rFonts w:ascii="Times New Roman" w:hAnsi="Times New Roman" w:cs="Times New Roman"/>
+          <w:sz w:val="24"/>
+          <w:szCs w:val="24"/>
+        </w:rPr>
+        <w:t xml:space="preserve"> prostheses, revalidation machine</w:t>
+      </w:r>
+      <w:r>
+        <w:rPr>
+          <w:rFonts w:ascii="Times New Roman" w:hAnsi="Times New Roman"/>
+          <w:sz w:val="24"/>
+          <w:szCs w:val="24"/>
+        </w:rPr>
+        <w:t>.</w:t>
+      </w:r>
+    </w:p>
     <w:sectPr>
       <w:pgSz w:w="12240" w:h="15840"/>
       <w:pgMar w:top="1440" w:right="1440" w:bottom="1440" w:left="1440" w:header="720" w:footer="720" w:gutter="0"/>
@@ -11,6 +634,562 @@
     </w:sectPr>
   </w:body>
 </w:document>
+</file>
+
+<file path=word/endnotes.xml><?xml version="1.0" encoding="utf-8"?>
+<w:endnotes xmlns:wpc="http://schemas.microsoft.com/office/word/2010/wordprocessingCanvas" xmlns:cx="http://schemas.microsoft.com/office/drawing/2014/chartex" xmlns:cx1="http://schemas.microsoft.com/office/drawing/2015/9/8/chartex" xmlns:cx2="http://schemas.microsoft.com/office/drawing/2015/10/21/chartex" xmlns:cx3="http://schemas.microsoft.com/office/drawing/2016/5/9/chartex" xmlns:cx4="http://schemas.microsoft.com/office/drawing/2016/5/10/chartex" xmlns:cx5="http://schemas.microsoft.com/office/drawing/2016/5/11/chartex" xmlns:cx6="http://schemas.microsoft.com/office/drawing/2016/5/12/chartex" xmlns:cx7="http://schemas.microsoft.com/office/drawing/2016/5/13/chartex" xmlns:cx8="http://schemas.microsoft.com/office/drawing/2016/5/14/chartex" xmlns:mc="http://schemas.openxmlformats.org/markup-compatibility/2006" xmlns:aink="http://schemas.microsoft.com/office/drawing/2016/ink" xmlns:am3d="http://schemas.microsoft.com/office/drawing/2017/model3d" xmlns:o="urn:schemas-microsoft-com:office:office" xmlns:oel="http://schemas.microsoft.com/office/2019/extlst" xmlns:r="http://schemas.openxmlformats.org/officeDocument/2006/relationships" xmlns:m="http://schemas.openxmlformats.org/officeDocument/2006/math" xmlns:v="urn:schemas-microsoft-com:vml" xmlns:wp14="http://schemas.microsoft.com/office/word/2010/wordprocessingDrawing" xmlns:wp="http://schemas.openxmlformats.org/drawingml/2006/wordprocessingDrawing" xmlns:w10="urn:schemas-microsoft-com:office:word" xmlns:w="http://schemas.openxmlformats.org/wordprocessingml/2006/main" xmlns:w14="http://schemas.microsoft.com/office/word/2010/wordml" xmlns:w15="http://schemas.microsoft.com/office/word/2012/wordml" xmlns:w16cex="http://schemas.microsoft.com/office/word/2018/wordml/cex" xmlns:w16cid="http://schemas.microsoft.com/office/word/2016/wordml/cid" xmlns:w16="http://schemas.microsoft.com/office/word/2018/wordml" xmlns:w16sdtdh="http://schemas.microsoft.com/office/word/2020/wordml/sdtdatahash" xmlns:w16se="http://schemas.microsoft.com/office/word/2015/wordml/symex" xmlns:wpg="http://schemas.microsoft.com/office/word/2010/wordprocessingGroup" xmlns:wpi="http://schemas.microsoft.com/office/word/2010/wordprocessingInk" xmlns:wne="http://schemas.microsoft.com/office/word/2006/wordml" xmlns:wps="http://schemas.microsoft.com/office/word/2010/wordprocessingShape" mc:Ignorable="w14 w15 w16se w16cid w16 w16cex w16sdtdh wp14">
+  <w:endnote w:type="separator" w:id="-1">
+    <w:p>
+      <w:pPr>
+        <w:spacing w:after="0" w:line="240" w:lineRule="auto"/>
+      </w:pPr>
+      <w:r>
+        <w:separator/>
+      </w:r>
+    </w:p>
+  </w:endnote>
+  <w:endnote w:type="continuationSeparator" w:id="0">
+    <w:p>
+      <w:pPr>
+        <w:spacing w:after="0" w:line="240" w:lineRule="auto"/>
+      </w:pPr>
+      <w:r>
+        <w:continuationSeparator/>
+      </w:r>
+    </w:p>
+  </w:endnote>
+</w:endnotes>
+</file>
+
+<file path=word/footnotes.xml><?xml version="1.0" encoding="utf-8"?>
+<w:footnotes xmlns:wpc="http://schemas.microsoft.com/office/word/2010/wordprocessingCanvas" xmlns:cx="http://schemas.microsoft.com/office/drawing/2014/chartex" xmlns:cx1="http://schemas.microsoft.com/office/drawing/2015/9/8/chartex" xmlns:cx2="http://schemas.microsoft.com/office/drawing/2015/10/21/chartex" xmlns:cx3="http://schemas.microsoft.com/office/drawing/2016/5/9/chartex" xmlns:cx4="http://schemas.microsoft.com/office/drawing/2016/5/10/chartex" xmlns:cx5="http://schemas.microsoft.com/office/drawing/2016/5/11/chartex" xmlns:cx6="http://schemas.microsoft.com/office/drawing/2016/5/12/chartex" xmlns:cx7="http://schemas.microsoft.com/office/drawing/2016/5/13/chartex" xmlns:cx8="http://schemas.microsoft.com/office/drawing/2016/5/14/chartex" xmlns:mc="http://schemas.openxmlformats.org/markup-compatibility/2006" xmlns:aink="http://schemas.microsoft.com/office/drawing/2016/ink" xmlns:am3d="http://schemas.microsoft.com/office/drawing/2017/model3d" xmlns:o="urn:schemas-microsoft-com:office:office" xmlns:oel="http://schemas.microsoft.com/office/2019/extlst" xmlns:r="http://schemas.openxmlformats.org/officeDocument/2006/relationships" xmlns:m="http://schemas.openxmlformats.org/officeDocument/2006/math" xmlns:v="urn:schemas-microsoft-com:vml" xmlns:wp14="http://schemas.microsoft.com/office/word/2010/wordprocessingDrawing" xmlns:wp="http://schemas.openxmlformats.org/drawingml/2006/wordprocessingDrawing" xmlns:w10="urn:schemas-microsoft-com:office:word" xmlns:w="http://schemas.openxmlformats.org/wordprocessingml/2006/main" xmlns:w14="http://schemas.microsoft.com/office/word/2010/wordml" xmlns:w15="http://schemas.microsoft.com/office/word/2012/wordml" xmlns:w16cex="http://schemas.microsoft.com/office/word/2018/wordml/cex" xmlns:w16cid="http://schemas.microsoft.com/office/word/2016/wordml/cid" xmlns:w16="http://schemas.microsoft.com/office/word/2018/wordml" xmlns:w16sdtdh="http://schemas.microsoft.com/office/word/2020/wordml/sdtdatahash" xmlns:w16se="http://schemas.microsoft.com/office/word/2015/wordml/symex" xmlns:wpg="http://schemas.microsoft.com/office/word/2010/wordprocessingGroup" xmlns:wpi="http://schemas.microsoft.com/office/word/2010/wordprocessingInk" xmlns:wne="http://schemas.microsoft.com/office/word/2006/wordml" xmlns:wps="http://schemas.microsoft.com/office/word/2010/wordprocessingShape" mc:Ignorable="w14 w15 w16se w16cid w16 w16cex w16sdtdh wp14">
+  <w:footnote w:type="separator" w:id="-1">
+    <w:p>
+      <w:pPr>
+        <w:spacing w:after="0" w:line="240" w:lineRule="auto"/>
+      </w:pPr>
+      <w:r>
+        <w:separator/>
+      </w:r>
+    </w:p>
+  </w:footnote>
+  <w:footnote w:type="continuationSeparator" w:id="0">
+    <w:p>
+      <w:pPr>
+        <w:spacing w:after="0" w:line="240" w:lineRule="auto"/>
+      </w:pPr>
+      <w:r>
+        <w:continuationSeparator/>
+      </w:r>
+    </w:p>
+  </w:footnote>
+</w:footnotes>
+</file>
+
+<file path=word/numbering.xml><?xml version="1.0" encoding="utf-8"?>
+<w:numbering xmlns:wpc="http://schemas.microsoft.com/office/word/2010/wordprocessingCanvas" xmlns:cx="http://schemas.microsoft.com/office/drawing/2014/chartex" xmlns:cx1="http://schemas.microsoft.com/office/drawing/2015/9/8/chartex" xmlns:cx2="http://schemas.microsoft.com/office/drawing/2015/10/21/chartex" xmlns:cx3="http://schemas.microsoft.com/office/drawing/2016/5/9/chartex" xmlns:cx4="http://schemas.microsoft.com/office/drawing/2016/5/10/chartex" xmlns:cx5="http://schemas.microsoft.com/office/drawing/2016/5/11/chartex" xmlns:cx6="http://schemas.microsoft.com/office/drawing/2016/5/12/chartex" xmlns:cx7="http://schemas.microsoft.com/office/drawing/2016/5/13/chartex" xmlns:cx8="http://schemas.microsoft.com/office/drawing/2016/5/14/chartex" xmlns:mc="http://schemas.openxmlformats.org/markup-compatibility/2006" xmlns:aink="http://schemas.microsoft.com/office/drawing/2016/ink" xmlns:am3d="http://schemas.microsoft.com/office/drawing/2017/model3d" xmlns:o="urn:schemas-microsoft-com:office:office" xmlns:oel="http://schemas.microsoft.com/office/2019/extlst" xmlns:r="http://schemas.openxmlformats.org/officeDocument/2006/relationships" xmlns:m="http://schemas.openxmlformats.org/officeDocument/2006/math" xmlns:v="urn:schemas-microsoft-com:vml" xmlns:wp14="http://schemas.microsoft.com/office/word/2010/wordprocessingDrawing" xmlns:wp="http://schemas.openxmlformats.org/drawingml/2006/wordprocessingDrawing" xmlns:w10="urn:schemas-microsoft-com:office:word" xmlns:w="http://schemas.openxmlformats.org/wordprocessingml/2006/main" xmlns:w14="http://schemas.microsoft.com/office/word/2010/wordml" xmlns:w15="http://schemas.microsoft.com/office/word/2012/wordml" xmlns:w16cex="http://schemas.microsoft.com/office/word/2018/wordml/cex" xmlns:w16cid="http://schemas.microsoft.com/office/word/2016/wordml/cid" xmlns:w16="http://schemas.microsoft.com/office/word/2018/wordml" xmlns:w16sdtdh="http://schemas.microsoft.com/office/word/2020/wordml/sdtdatahash" xmlns:w16se="http://schemas.microsoft.com/office/word/2015/wordml/symex" xmlns:wpg="http://schemas.microsoft.com/office/word/2010/wordprocessingGroup" xmlns:wpi="http://schemas.microsoft.com/office/word/2010/wordprocessingInk" xmlns:wne="http://schemas.microsoft.com/office/word/2006/wordml" xmlns:wps="http://schemas.microsoft.com/office/word/2010/wordprocessingShape" mc:Ignorable="w14 w15 w16se w16cid w16 w16cex w16sdtdh wp14">
+  <w:abstractNum w:abstractNumId="0" w15:restartNumberingAfterBreak="0">
+    <w:nsid w:val="1D2964B3"/>
+    <w:multiLevelType w:val="multilevel"/>
+    <w:tmpl w:val="C1A42C56"/>
+    <w:lvl w:ilvl="0">
+      <w:start w:val="1"/>
+      <w:numFmt w:val="decimal"/>
+      <w:lvlText w:val="%1"/>
+      <w:lvlJc w:val="left"/>
+      <w:pPr>
+        <w:ind w:left="720" w:hanging="720"/>
+      </w:pPr>
+      <w:rPr>
+        <w:rFonts w:hint="default"/>
+      </w:rPr>
+    </w:lvl>
+    <w:lvl w:ilvl="1">
+      <w:start w:val="1"/>
+      <w:numFmt w:val="decimal"/>
+      <w:lvlText w:val="%1.%2"/>
+      <w:lvlJc w:val="left"/>
+      <w:pPr>
+        <w:ind w:left="720" w:hanging="720"/>
+      </w:pPr>
+      <w:rPr>
+        <w:rFonts w:hint="default"/>
+      </w:rPr>
+    </w:lvl>
+    <w:lvl w:ilvl="2">
+      <w:start w:val="1"/>
+      <w:numFmt w:val="decimal"/>
+      <w:lvlText w:val="%1.%2.%3"/>
+      <w:lvlJc w:val="left"/>
+      <w:pPr>
+        <w:ind w:left="720" w:hanging="720"/>
+      </w:pPr>
+      <w:rPr>
+        <w:rFonts w:hint="default"/>
+      </w:rPr>
+    </w:lvl>
+    <w:lvl w:ilvl="3">
+      <w:start w:val="1"/>
+      <w:numFmt w:val="decimal"/>
+      <w:lvlText w:val="%1.%2.%3.%4"/>
+      <w:lvlJc w:val="left"/>
+      <w:pPr>
+        <w:ind w:left="1080" w:hanging="1080"/>
+      </w:pPr>
+      <w:rPr>
+        <w:rFonts w:hint="default"/>
+      </w:rPr>
+    </w:lvl>
+    <w:lvl w:ilvl="4">
+      <w:start w:val="1"/>
+      <w:numFmt w:val="decimal"/>
+      <w:lvlText w:val="%1.%2.%3.%4.%5"/>
+      <w:lvlJc w:val="left"/>
+      <w:pPr>
+        <w:ind w:left="1440" w:hanging="1440"/>
+      </w:pPr>
+      <w:rPr>
+        <w:rFonts w:hint="default"/>
+      </w:rPr>
+    </w:lvl>
+    <w:lvl w:ilvl="5">
+      <w:start w:val="1"/>
+      <w:numFmt w:val="decimal"/>
+      <w:lvlText w:val="%1.%2.%3.%4.%5.%6"/>
+      <w:lvlJc w:val="left"/>
+      <w:pPr>
+        <w:ind w:left="1440" w:hanging="1440"/>
+      </w:pPr>
+      <w:rPr>
+        <w:rFonts w:hint="default"/>
+      </w:rPr>
+    </w:lvl>
+    <w:lvl w:ilvl="6">
+      <w:start w:val="1"/>
+      <w:numFmt w:val="decimal"/>
+      <w:lvlText w:val="%1.%2.%3.%4.%5.%6.%7"/>
+      <w:lvlJc w:val="left"/>
+      <w:pPr>
+        <w:ind w:left="1800" w:hanging="1800"/>
+      </w:pPr>
+      <w:rPr>
+        <w:rFonts w:hint="default"/>
+      </w:rPr>
+    </w:lvl>
+    <w:lvl w:ilvl="7">
+      <w:start w:val="1"/>
+      <w:numFmt w:val="decimal"/>
+      <w:lvlText w:val="%1.%2.%3.%4.%5.%6.%7.%8"/>
+      <w:lvlJc w:val="left"/>
+      <w:pPr>
+        <w:ind w:left="2160" w:hanging="2160"/>
+      </w:pPr>
+      <w:rPr>
+        <w:rFonts w:hint="default"/>
+      </w:rPr>
+    </w:lvl>
+    <w:lvl w:ilvl="8">
+      <w:start w:val="1"/>
+      <w:numFmt w:val="decimal"/>
+      <w:lvlText w:val="%1.%2.%3.%4.%5.%6.%7.%8.%9"/>
+      <w:lvlJc w:val="left"/>
+      <w:pPr>
+        <w:ind w:left="2160" w:hanging="2160"/>
+      </w:pPr>
+      <w:rPr>
+        <w:rFonts w:hint="default"/>
+      </w:rPr>
+    </w:lvl>
+  </w:abstractNum>
+  <w:abstractNum w:abstractNumId="1" w15:restartNumberingAfterBreak="0">
+    <w:nsid w:val="59CC404C"/>
+    <w:multiLevelType w:val="multilevel"/>
+    <w:tmpl w:val="C24A10F2"/>
+    <w:lvl w:ilvl="0">
+      <w:start w:val="1"/>
+      <w:numFmt w:val="bullet"/>
+      <w:lvlText w:val=""/>
+      <w:lvlJc w:val="left"/>
+      <w:pPr>
+        <w:ind w:left="1440" w:hanging="720"/>
+      </w:pPr>
+      <w:rPr>
+        <w:rFonts w:ascii="Symbol" w:hAnsi="Symbol" w:hint="default"/>
+      </w:rPr>
+    </w:lvl>
+    <w:lvl w:ilvl="1">
+      <w:start w:val="1"/>
+      <w:numFmt w:val="decimal"/>
+      <w:lvlText w:val="%1.%2"/>
+      <w:lvlJc w:val="left"/>
+      <w:pPr>
+        <w:ind w:left="1440" w:hanging="720"/>
+      </w:pPr>
+      <w:rPr>
+        <w:rFonts w:hint="default"/>
+      </w:rPr>
+    </w:lvl>
+    <w:lvl w:ilvl="2">
+      <w:start w:val="1"/>
+      <w:numFmt w:val="decimal"/>
+      <w:lvlText w:val="%1.%2.%3"/>
+      <w:lvlJc w:val="left"/>
+      <w:pPr>
+        <w:ind w:left="1440" w:hanging="720"/>
+      </w:pPr>
+      <w:rPr>
+        <w:rFonts w:hint="default"/>
+      </w:rPr>
+    </w:lvl>
+    <w:lvl w:ilvl="3">
+      <w:start w:val="1"/>
+      <w:numFmt w:val="decimal"/>
+      <w:lvlText w:val="%1.%2.%3.%4"/>
+      <w:lvlJc w:val="left"/>
+      <w:pPr>
+        <w:ind w:left="1800" w:hanging="1080"/>
+      </w:pPr>
+      <w:rPr>
+        <w:rFonts w:hint="default"/>
+      </w:rPr>
+    </w:lvl>
+    <w:lvl w:ilvl="4">
+      <w:start w:val="1"/>
+      <w:numFmt w:val="decimal"/>
+      <w:lvlText w:val="%1.%2.%3.%4.%5"/>
+      <w:lvlJc w:val="left"/>
+      <w:pPr>
+        <w:ind w:left="2160" w:hanging="1440"/>
+      </w:pPr>
+      <w:rPr>
+        <w:rFonts w:hint="default"/>
+      </w:rPr>
+    </w:lvl>
+    <w:lvl w:ilvl="5">
+      <w:start w:val="1"/>
+      <w:numFmt w:val="decimal"/>
+      <w:lvlText w:val="%1.%2.%3.%4.%5.%6"/>
+      <w:lvlJc w:val="left"/>
+      <w:pPr>
+        <w:ind w:left="2160" w:hanging="1440"/>
+      </w:pPr>
+      <w:rPr>
+        <w:rFonts w:hint="default"/>
+      </w:rPr>
+    </w:lvl>
+    <w:lvl w:ilvl="6">
+      <w:start w:val="1"/>
+      <w:numFmt w:val="decimal"/>
+      <w:lvlText w:val="%1.%2.%3.%4.%5.%6.%7"/>
+      <w:lvlJc w:val="left"/>
+      <w:pPr>
+        <w:ind w:left="2520" w:hanging="1800"/>
+      </w:pPr>
+      <w:rPr>
+        <w:rFonts w:hint="default"/>
+      </w:rPr>
+    </w:lvl>
+    <w:lvl w:ilvl="7">
+      <w:start w:val="1"/>
+      <w:numFmt w:val="decimal"/>
+      <w:lvlText w:val="%1.%2.%3.%4.%5.%6.%7.%8"/>
+      <w:lvlJc w:val="left"/>
+      <w:pPr>
+        <w:ind w:left="2880" w:hanging="2160"/>
+      </w:pPr>
+      <w:rPr>
+        <w:rFonts w:hint="default"/>
+      </w:rPr>
+    </w:lvl>
+    <w:lvl w:ilvl="8">
+      <w:start w:val="1"/>
+      <w:numFmt w:val="decimal"/>
+      <w:lvlText w:val="%1.%2.%3.%4.%5.%6.%7.%8.%9"/>
+      <w:lvlJc w:val="left"/>
+      <w:pPr>
+        <w:ind w:left="2880" w:hanging="2160"/>
+      </w:pPr>
+      <w:rPr>
+        <w:rFonts w:hint="default"/>
+      </w:rPr>
+    </w:lvl>
+  </w:abstractNum>
+  <w:abstractNum w:abstractNumId="2" w15:restartNumberingAfterBreak="0">
+    <w:nsid w:val="665761FE"/>
+    <w:multiLevelType w:val="multilevel"/>
+    <w:tmpl w:val="3A009EEA"/>
+    <w:lvl w:ilvl="0">
+      <w:start w:val="1"/>
+      <w:numFmt w:val="bullet"/>
+      <w:lvlText w:val=""/>
+      <w:lvlJc w:val="left"/>
+      <w:pPr>
+        <w:ind w:left="720" w:hanging="360"/>
+      </w:pPr>
+      <w:rPr>
+        <w:rFonts w:ascii="Symbol" w:hAnsi="Symbol" w:cs="Symbol" w:hint="default"/>
+        <w:sz w:val="24"/>
+      </w:rPr>
+    </w:lvl>
+    <w:lvl w:ilvl="1">
+      <w:start w:val="1"/>
+      <w:numFmt w:val="bullet"/>
+      <w:lvlText w:val="o"/>
+      <w:lvlJc w:val="left"/>
+      <w:pPr>
+        <w:ind w:left="1440" w:hanging="360"/>
+      </w:pPr>
+      <w:rPr>
+        <w:rFonts w:ascii="Courier New" w:hAnsi="Courier New" w:cs="Courier New" w:hint="default"/>
+      </w:rPr>
+    </w:lvl>
+    <w:lvl w:ilvl="2">
+      <w:start w:val="1"/>
+      <w:numFmt w:val="bullet"/>
+      <w:lvlText w:val=""/>
+      <w:lvlJc w:val="left"/>
+      <w:pPr>
+        <w:ind w:left="2160" w:hanging="360"/>
+      </w:pPr>
+      <w:rPr>
+        <w:rFonts w:ascii="Wingdings" w:hAnsi="Wingdings" w:cs="Wingdings" w:hint="default"/>
+      </w:rPr>
+    </w:lvl>
+    <w:lvl w:ilvl="3">
+      <w:start w:val="1"/>
+      <w:numFmt w:val="bullet"/>
+      <w:lvlText w:val=""/>
+      <w:lvlJc w:val="left"/>
+      <w:pPr>
+        <w:ind w:left="2880" w:hanging="360"/>
+      </w:pPr>
+      <w:rPr>
+        <w:rFonts w:ascii="Symbol" w:hAnsi="Symbol" w:cs="Symbol" w:hint="default"/>
+      </w:rPr>
+    </w:lvl>
+    <w:lvl w:ilvl="4">
+      <w:start w:val="1"/>
+      <w:numFmt w:val="bullet"/>
+      <w:lvlText w:val="o"/>
+      <w:lvlJc w:val="left"/>
+      <w:pPr>
+        <w:ind w:left="3600" w:hanging="360"/>
+      </w:pPr>
+      <w:rPr>
+        <w:rFonts w:ascii="Courier New" w:hAnsi="Courier New" w:cs="Courier New" w:hint="default"/>
+      </w:rPr>
+    </w:lvl>
+    <w:lvl w:ilvl="5">
+      <w:start w:val="1"/>
+      <w:numFmt w:val="bullet"/>
+      <w:lvlText w:val=""/>
+      <w:lvlJc w:val="left"/>
+      <w:pPr>
+        <w:ind w:left="4320" w:hanging="360"/>
+      </w:pPr>
+      <w:rPr>
+        <w:rFonts w:ascii="Wingdings" w:hAnsi="Wingdings" w:cs="Wingdings" w:hint="default"/>
+      </w:rPr>
+    </w:lvl>
+    <w:lvl w:ilvl="6">
+      <w:start w:val="1"/>
+      <w:numFmt w:val="bullet"/>
+      <w:lvlText w:val=""/>
+      <w:lvlJc w:val="left"/>
+      <w:pPr>
+        <w:ind w:left="5040" w:hanging="360"/>
+      </w:pPr>
+      <w:rPr>
+        <w:rFonts w:ascii="Symbol" w:hAnsi="Symbol" w:cs="Symbol" w:hint="default"/>
+      </w:rPr>
+    </w:lvl>
+    <w:lvl w:ilvl="7">
+      <w:start w:val="1"/>
+      <w:numFmt w:val="bullet"/>
+      <w:lvlText w:val="o"/>
+      <w:lvlJc w:val="left"/>
+      <w:pPr>
+        <w:ind w:left="5760" w:hanging="360"/>
+      </w:pPr>
+      <w:rPr>
+        <w:rFonts w:ascii="Courier New" w:hAnsi="Courier New" w:cs="Courier New" w:hint="default"/>
+      </w:rPr>
+    </w:lvl>
+    <w:lvl w:ilvl="8">
+      <w:start w:val="1"/>
+      <w:numFmt w:val="bullet"/>
+      <w:lvlText w:val=""/>
+      <w:lvlJc w:val="left"/>
+      <w:pPr>
+        <w:ind w:left="6480" w:hanging="360"/>
+      </w:pPr>
+      <w:rPr>
+        <w:rFonts w:ascii="Wingdings" w:hAnsi="Wingdings" w:cs="Wingdings" w:hint="default"/>
+      </w:rPr>
+    </w:lvl>
+  </w:abstractNum>
+  <w:abstractNum w:abstractNumId="3" w15:restartNumberingAfterBreak="0">
+    <w:nsid w:val="72DD5652"/>
+    <w:multiLevelType w:val="multilevel"/>
+    <w:tmpl w:val="8B2CB556"/>
+    <w:lvl w:ilvl="0">
+      <w:start w:val="1"/>
+      <w:numFmt w:val="bullet"/>
+      <w:lvlText w:val=""/>
+      <w:lvlJc w:val="left"/>
+      <w:pPr>
+        <w:tabs>
+          <w:tab w:val="num" w:pos="720"/>
+        </w:tabs>
+        <w:ind w:left="720" w:hanging="360"/>
+      </w:pPr>
+      <w:rPr>
+        <w:rFonts w:ascii="Symbol" w:hAnsi="Symbol" w:cs="Symbol" w:hint="default"/>
+        <w:sz w:val="24"/>
+      </w:rPr>
+    </w:lvl>
+    <w:lvl w:ilvl="1">
+      <w:start w:val="1"/>
+      <w:numFmt w:val="bullet"/>
+      <w:lvlText w:val="o"/>
+      <w:lvlJc w:val="left"/>
+      <w:pPr>
+        <w:tabs>
+          <w:tab w:val="num" w:pos="1440"/>
+        </w:tabs>
+        <w:ind w:left="1440" w:hanging="360"/>
+      </w:pPr>
+      <w:rPr>
+        <w:rFonts w:ascii="Courier New" w:hAnsi="Courier New" w:cs="Courier New" w:hint="default"/>
+        <w:sz w:val="20"/>
+      </w:rPr>
+    </w:lvl>
+    <w:lvl w:ilvl="2">
+      <w:start w:val="1"/>
+      <w:numFmt w:val="bullet"/>
+      <w:lvlText w:val=""/>
+      <w:lvlJc w:val="left"/>
+      <w:pPr>
+        <w:tabs>
+          <w:tab w:val="num" w:pos="2160"/>
+        </w:tabs>
+        <w:ind w:left="2160" w:hanging="360"/>
+      </w:pPr>
+      <w:rPr>
+        <w:rFonts w:ascii="Wingdings" w:hAnsi="Wingdings" w:cs="Wingdings" w:hint="default"/>
+        <w:sz w:val="20"/>
+      </w:rPr>
+    </w:lvl>
+    <w:lvl w:ilvl="3">
+      <w:start w:val="1"/>
+      <w:numFmt w:val="bullet"/>
+      <w:lvlText w:val=""/>
+      <w:lvlJc w:val="left"/>
+      <w:pPr>
+        <w:tabs>
+          <w:tab w:val="num" w:pos="2880"/>
+        </w:tabs>
+        <w:ind w:left="2880" w:hanging="360"/>
+      </w:pPr>
+      <w:rPr>
+        <w:rFonts w:ascii="Wingdings" w:hAnsi="Wingdings" w:cs="Wingdings" w:hint="default"/>
+        <w:sz w:val="20"/>
+      </w:rPr>
+    </w:lvl>
+    <w:lvl w:ilvl="4">
+      <w:start w:val="1"/>
+      <w:numFmt w:val="bullet"/>
+      <w:lvlText w:val=""/>
+      <w:lvlJc w:val="left"/>
+      <w:pPr>
+        <w:tabs>
+          <w:tab w:val="num" w:pos="3600"/>
+        </w:tabs>
+        <w:ind w:left="3600" w:hanging="360"/>
+      </w:pPr>
+      <w:rPr>
+        <w:rFonts w:ascii="Wingdings" w:hAnsi="Wingdings" w:cs="Wingdings" w:hint="default"/>
+        <w:sz w:val="20"/>
+      </w:rPr>
+    </w:lvl>
+    <w:lvl w:ilvl="5">
+      <w:start w:val="1"/>
+      <w:numFmt w:val="bullet"/>
+      <w:lvlText w:val=""/>
+      <w:lvlJc w:val="left"/>
+      <w:pPr>
+        <w:tabs>
+          <w:tab w:val="num" w:pos="4320"/>
+        </w:tabs>
+        <w:ind w:left="4320" w:hanging="360"/>
+      </w:pPr>
+      <w:rPr>
+        <w:rFonts w:ascii="Wingdings" w:hAnsi="Wingdings" w:cs="Wingdings" w:hint="default"/>
+        <w:sz w:val="20"/>
+      </w:rPr>
+    </w:lvl>
+    <w:lvl w:ilvl="6">
+      <w:start w:val="1"/>
+      <w:numFmt w:val="bullet"/>
+      <w:lvlText w:val=""/>
+      <w:lvlJc w:val="left"/>
+      <w:pPr>
+        <w:tabs>
+          <w:tab w:val="num" w:pos="5040"/>
+        </w:tabs>
+        <w:ind w:left="5040" w:hanging="360"/>
+      </w:pPr>
+      <w:rPr>
+        <w:rFonts w:ascii="Wingdings" w:hAnsi="Wingdings" w:cs="Wingdings" w:hint="default"/>
+        <w:sz w:val="20"/>
+      </w:rPr>
+    </w:lvl>
+    <w:lvl w:ilvl="7">
+      <w:start w:val="1"/>
+      <w:numFmt w:val="bullet"/>
+      <w:lvlText w:val=""/>
+      <w:lvlJc w:val="left"/>
+      <w:pPr>
+        <w:tabs>
+          <w:tab w:val="num" w:pos="5760"/>
+        </w:tabs>
+        <w:ind w:left="5760" w:hanging="360"/>
+      </w:pPr>
+      <w:rPr>
+        <w:rFonts w:ascii="Wingdings" w:hAnsi="Wingdings" w:cs="Wingdings" w:hint="default"/>
+        <w:sz w:val="20"/>
+      </w:rPr>
+    </w:lvl>
+    <w:lvl w:ilvl="8">
+      <w:start w:val="1"/>
+      <w:numFmt w:val="bullet"/>
+      <w:lvlText w:val=""/>
+      <w:lvlJc w:val="left"/>
+      <w:pPr>
+        <w:tabs>
+          <w:tab w:val="num" w:pos="6480"/>
+        </w:tabs>
+        <w:ind w:left="6480" w:hanging="360"/>
+      </w:pPr>
+      <w:rPr>
+        <w:rFonts w:ascii="Wingdings" w:hAnsi="Wingdings" w:cs="Wingdings" w:hint="default"/>
+        <w:sz w:val="20"/>
+      </w:rPr>
+    </w:lvl>
+  </w:abstractNum>
+  <w:num w:numId="1" w16cid:durableId="476842015">
+    <w:abstractNumId w:val="0"/>
+  </w:num>
+  <w:num w:numId="2" w16cid:durableId="2126847786">
+    <w:abstractNumId w:val="2"/>
+  </w:num>
+  <w:num w:numId="3" w16cid:durableId="1966698162">
+    <w:abstractNumId w:val="1"/>
+  </w:num>
+  <w:num w:numId="4" w16cid:durableId="163909050">
+    <w:abstractNumId w:val="3"/>
+  </w:num>
+</w:numbering>
 </file>
 
 <file path=word/styles.xml><?xml version="1.0" encoding="utf-8"?>
@@ -412,6 +1591,27 @@
     <w:name w:val="Normal"/>
     <w:qFormat/>
   </w:style>
+  <w:style w:type="paragraph" w:styleId="Heading1">
+    <w:name w:val="heading 1"/>
+    <w:basedOn w:val="Normal"/>
+    <w:next w:val="Normal"/>
+    <w:link w:val="Heading1Char"/>
+    <w:uiPriority w:val="9"/>
+    <w:qFormat/>
+    <w:rsid w:val="00D6610E"/>
+    <w:pPr>
+      <w:keepNext/>
+      <w:keepLines/>
+      <w:spacing w:before="240" w:after="0"/>
+      <w:outlineLvl w:val="0"/>
+    </w:pPr>
+    <w:rPr>
+      <w:rFonts w:asciiTheme="majorHAnsi" w:eastAsiaTheme="majorEastAsia" w:hAnsiTheme="majorHAnsi" w:cstheme="majorBidi"/>
+      <w:color w:val="2F5496" w:themeColor="accent1" w:themeShade="BF"/>
+      <w:sz w:val="32"/>
+      <w:szCs w:val="32"/>
+    </w:rPr>
+  </w:style>
   <w:style w:type="character" w:default="1" w:styleId="DefaultParagraphFont">
     <w:name w:val="Default Paragraph Font"/>
     <w:uiPriority w:val="1"/>
@@ -438,6 +1638,135 @@
     <w:uiPriority w:val="99"/>
     <w:semiHidden/>
     <w:unhideWhenUsed/>
+  </w:style>
+  <w:style w:type="paragraph" w:styleId="Header">
+    <w:name w:val="header"/>
+    <w:basedOn w:val="Normal"/>
+    <w:link w:val="HeaderChar"/>
+    <w:uiPriority w:val="99"/>
+    <w:unhideWhenUsed/>
+    <w:rsid w:val="00DF1EC5"/>
+    <w:pPr>
+      <w:tabs>
+        <w:tab w:val="center" w:pos="4680"/>
+        <w:tab w:val="right" w:pos="9360"/>
+      </w:tabs>
+      <w:spacing w:after="0" w:line="240" w:lineRule="auto"/>
+    </w:pPr>
+  </w:style>
+  <w:style w:type="character" w:customStyle="1" w:styleId="HeaderChar">
+    <w:name w:val="Header Char"/>
+    <w:basedOn w:val="DefaultParagraphFont"/>
+    <w:link w:val="Header"/>
+    <w:uiPriority w:val="99"/>
+    <w:rsid w:val="00DF1EC5"/>
+  </w:style>
+  <w:style w:type="paragraph" w:styleId="Footer">
+    <w:name w:val="footer"/>
+    <w:basedOn w:val="Normal"/>
+    <w:link w:val="FooterChar"/>
+    <w:uiPriority w:val="99"/>
+    <w:unhideWhenUsed/>
+    <w:rsid w:val="00DF1EC5"/>
+    <w:pPr>
+      <w:tabs>
+        <w:tab w:val="center" w:pos="4680"/>
+        <w:tab w:val="right" w:pos="9360"/>
+      </w:tabs>
+      <w:spacing w:after="0" w:line="240" w:lineRule="auto"/>
+    </w:pPr>
+  </w:style>
+  <w:style w:type="character" w:customStyle="1" w:styleId="FooterChar">
+    <w:name w:val="Footer Char"/>
+    <w:basedOn w:val="DefaultParagraphFont"/>
+    <w:link w:val="Footer"/>
+    <w:uiPriority w:val="99"/>
+    <w:rsid w:val="00DF1EC5"/>
+  </w:style>
+  <w:style w:type="character" w:customStyle="1" w:styleId="Heading1Char">
+    <w:name w:val="Heading 1 Char"/>
+    <w:basedOn w:val="DefaultParagraphFont"/>
+    <w:link w:val="Heading1"/>
+    <w:uiPriority w:val="9"/>
+    <w:rsid w:val="00D6610E"/>
+    <w:rPr>
+      <w:rFonts w:asciiTheme="majorHAnsi" w:eastAsiaTheme="majorEastAsia" w:hAnsiTheme="majorHAnsi" w:cstheme="majorBidi"/>
+      <w:color w:val="2F5496" w:themeColor="accent1" w:themeShade="BF"/>
+      <w:sz w:val="32"/>
+      <w:szCs w:val="32"/>
+    </w:rPr>
+  </w:style>
+  <w:style w:type="paragraph" w:customStyle="1" w:styleId="CustomHeading1">
+    <w:name w:val="Custom Heading 1"/>
+    <w:basedOn w:val="Normal"/>
+    <w:qFormat/>
+    <w:rsid w:val="004A7A7E"/>
+    <w:pPr>
+      <w:spacing w:after="0" w:line="480" w:lineRule="auto"/>
+      <w:jc w:val="center"/>
+    </w:pPr>
+    <w:rPr>
+      <w:rFonts w:ascii="Times New Roman" w:hAnsi="Times New Roman" w:cs="Times New Roman"/>
+      <w:b/>
+      <w:bCs/>
+      <w:color w:val="000000" w:themeColor="text1"/>
+      <w:sz w:val="36"/>
+      <w:szCs w:val="36"/>
+    </w:rPr>
+  </w:style>
+  <w:style w:type="paragraph" w:customStyle="1" w:styleId="CustomHeading2">
+    <w:name w:val="Custom Heading 2"/>
+    <w:basedOn w:val="CustomHeading1"/>
+    <w:qFormat/>
+    <w:rsid w:val="00D6610E"/>
+    <w:pPr>
+      <w:jc w:val="left"/>
+    </w:pPr>
+    <w:rPr>
+      <w:sz w:val="32"/>
+    </w:rPr>
+  </w:style>
+  <w:style w:type="paragraph" w:customStyle="1" w:styleId="CustomHeading3">
+    <w:name w:val="Custom Heading 3"/>
+    <w:basedOn w:val="CustomHeading2"/>
+    <w:qFormat/>
+    <w:rsid w:val="00D6610E"/>
+    <w:rPr>
+      <w:sz w:val="28"/>
+    </w:rPr>
+  </w:style>
+  <w:style w:type="paragraph" w:customStyle="1" w:styleId="CustomParagraph">
+    <w:name w:val="Custom Paragraph"/>
+    <w:basedOn w:val="CustomHeading3"/>
+    <w:qFormat/>
+    <w:rsid w:val="004A7A7E"/>
+    <w:pPr>
+      <w:spacing w:line="240" w:lineRule="auto"/>
+    </w:pPr>
+    <w:rPr>
+      <w:b w:val="0"/>
+      <w:sz w:val="24"/>
+    </w:rPr>
+  </w:style>
+  <w:style w:type="paragraph" w:styleId="ListParagraph">
+    <w:name w:val="List Paragraph"/>
+    <w:basedOn w:val="Normal"/>
+    <w:uiPriority w:val="34"/>
+    <w:qFormat/>
+    <w:rsid w:val="00CF7B80"/>
+    <w:pPr>
+      <w:ind w:left="720"/>
+      <w:contextualSpacing/>
+    </w:pPr>
+  </w:style>
+  <w:style w:type="character" w:customStyle="1" w:styleId="InternetLink">
+    <w:name w:val="Internet Link"/>
+    <w:basedOn w:val="DefaultParagraphFont"/>
+    <w:rsid w:val="00B528B0"/>
+    <w:rPr>
+      <w:color w:val="0000FF"/>
+      <w:u w:val="single"/>
+    </w:rPr>
   </w:style>
 </w:styles>
 </file>

</xml_diff>

<commit_message>
chapter 4 combined with chapter 3 -- Started
</commit_message>
<xml_diff>
--- a/contents.docx
+++ b/contents.docx
@@ -2737,7 +2737,15 @@
       </w:r>
       <w:proofErr w:type="spellEnd"/>
       <w:r>
-        <w:t>() functions. They operate at 5 volts. Each pin can provide or receive a maximum of 40 mA and has an internal pull-up resistor (disconnected by default) of 20-50 kOhms. In addition, some pins have specialized functions:</w:t>
+        <w:t xml:space="preserve">() functions. They operate at 5 volts. Each pin can provide or receive a maximum of 40 mA and has an internal pull-up resistor (disconnected by default) of 20-50 </w:t>
+      </w:r>
+      <w:proofErr w:type="spellStart"/>
+      <w:r>
+        <w:t>kOhms</w:t>
+      </w:r>
+      <w:proofErr w:type="spellEnd"/>
+      <w:r>
+        <w:t>. In addition, some pins have specialized functions:</w:t>
       </w:r>
     </w:p>
     <w:p>
@@ -4692,14 +4700,7 @@
           <w:color w:val="000000"/>
           <w:szCs w:val="24"/>
         </w:rPr>
-        <w:t xml:space="preserve">The crystal oscillator helps Arduino in dealing with time issues. How does Arduino calculate time? The answer is, by using the crystal oscillator. The number printed on top of the Arduino crystal is 16.000H9H. It tells us that the frequency is 16,000,000 Hertz or 16 </w:t>
-      </w:r>
-      <w:r>
-        <w:rPr>
-          <w:color w:val="000000"/>
-          <w:szCs w:val="24"/>
-        </w:rPr>
-        <w:t>MHz</w:t>
+        <w:t>The crystal oscillator helps Arduino in dealing with time issues. How does Arduino calculate time? The answer is, by using the crystal oscillator. The number printed on top of the Arduino crystal is 16.000H9H. It tells us that the frequency is 16,000,000 Hertz or 16 MHz</w:t>
       </w:r>
     </w:p>
     <w:p>
@@ -5433,7 +5434,29 @@
           <w:sz w:val="24"/>
           <w:szCs w:val="24"/>
         </w:rPr>
-        <w:t>Port C (PC[5:0]):</w:t>
+        <w:t>Port C (</w:t>
+      </w:r>
+      <w:proofErr w:type="gramStart"/>
+      <w:r>
+        <w:rPr>
+          <w:rFonts w:ascii="Times New Roman" w:hAnsi="Times New Roman"/>
+          <w:b/>
+          <w:bCs/>
+          <w:sz w:val="24"/>
+          <w:szCs w:val="24"/>
+        </w:rPr>
+        <w:t>PC[</w:t>
+      </w:r>
+      <w:proofErr w:type="gramEnd"/>
+      <w:r>
+        <w:rPr>
+          <w:rFonts w:ascii="Times New Roman" w:hAnsi="Times New Roman"/>
+          <w:b/>
+          <w:bCs/>
+          <w:sz w:val="24"/>
+          <w:szCs w:val="24"/>
+        </w:rPr>
+        <w:t>5:0]):</w:t>
       </w:r>
       <w:r>
         <w:rPr>
@@ -5964,16 +5987,6 @@
     </w:p>
     <w:p>
       <w:pPr>
-        <w:pStyle w:val="ListParagraph"/>
-        <w:rPr>
-          <w:rFonts w:ascii="Times New Roman" w:eastAsia="ArialMT" w:hAnsi="Times New Roman"/>
-          <w:sz w:val="24"/>
-          <w:szCs w:val="24"/>
-        </w:rPr>
-      </w:pPr>
-    </w:p>
-    <w:p>
-      <w:pPr>
         <w:spacing w:after="0" w:line="360" w:lineRule="auto"/>
         <w:jc w:val="both"/>
         <w:rPr>
@@ -5985,46 +5998,1815 @@
     </w:p>
     <w:p>
       <w:pPr>
-        <w:rPr>
-          <w:rFonts w:ascii="Times New Roman" w:eastAsia="ArialMT" w:hAnsi="Times New Roman"/>
-          <w:sz w:val="24"/>
-          <w:szCs w:val="24"/>
-        </w:rPr>
-      </w:pPr>
-      <w:r>
-        <w:rPr>
-          <w:rFonts w:ascii="Times New Roman" w:eastAsia="ArialMT" w:hAnsi="Times New Roman"/>
-          <w:sz w:val="24"/>
-          <w:szCs w:val="24"/>
-        </w:rPr>
-        <w:br w:type="page"/>
-      </w:r>
-    </w:p>
-    <w:p>
-      <w:pPr>
-        <w:pStyle w:val="Heading1"/>
-        <w:rPr>
-          <w:rFonts w:eastAsia="ArialMT"/>
-        </w:rPr>
-      </w:pPr>
-      <w:r>
-        <w:rPr>
-          <w:rFonts w:eastAsia="ArialMT"/>
-        </w:rPr>
+        <w:pStyle w:val="CustomHeading2"/>
+      </w:pPr>
+      <w:r>
+        <w:t>3.2</w:t>
+      </w:r>
+      <w:r>
+        <w:tab/>
+        <w:t>Power Supply:</w:t>
+      </w:r>
+    </w:p>
+    <w:p>
+      <w:pPr>
+        <w:pStyle w:val="CustomParagraph"/>
+        <w:spacing w:after="240"/>
+      </w:pPr>
+      <w:r>
+        <w:t>Power supply is a reference to a source of electrical power. A device or system that supplies electrical or other types of energy to an output load or group of loads is</w:t>
+      </w:r>
+      <w:r>
+        <w:t xml:space="preserve"> called a</w:t>
+      </w:r>
+      <w:r>
+        <w:t xml:space="preserve"> power supply unit or PSU. The term is most commonly applied to electrical </w:t>
+      </w:r>
+      <w:r>
+        <w:t>energy supplies</w:t>
+      </w:r>
+      <w:r>
+        <w:t>, less often to mechanical ones, and rarely to others.</w:t>
+      </w:r>
+    </w:p>
+    <w:p>
+      <w:pPr>
+        <w:pStyle w:val="CustomParagraph"/>
+        <w:spacing w:after="240"/>
+        <w:ind w:firstLine="0"/>
+      </w:pPr>
+      <w:r>
+        <w:t>This power supply section is required to convert AC signal to DC signal and also to reduce the amplitude of the signal. The available voltage signal from the mains is 230V/50Hz which is an AC voltage,</w:t>
+      </w:r>
+      <w:r>
+        <w:t xml:space="preserve"> but </w:t>
+      </w:r>
+      <w:r>
+        <w:t xml:space="preserve">the </w:t>
+      </w:r>
+      <w:r>
+        <w:t>required</w:t>
+      </w:r>
+      <w:r>
+        <w:t xml:space="preserve"> is DC voltage (no frequency) with the amplitude of +5V and +12V for various applications.</w:t>
+      </w:r>
+    </w:p>
+    <w:p>
+      <w:pPr>
+        <w:pStyle w:val="CustomParagraph"/>
+        <w:spacing w:after="240"/>
+        <w:ind w:firstLine="0"/>
+      </w:pPr>
+      <w:r>
         <w:lastRenderedPageBreak/>
-        <w:t>CHAPTER – 4</w:t>
-      </w:r>
-    </w:p>
-    <w:p>
-      <w:pPr>
-        <w:pStyle w:val="CustomHeading1"/>
-      </w:pPr>
-      <w:r>
-        <w:t>HARDWARE COMPONENTS</w:t>
-      </w:r>
-    </w:p>
-    <w:p/>
+        <w:t>In this section we have the Transformer, Bridge rectifier, are connected serially and voltage regulators for +5V and +12V (7805 and 7812) via a capacitor (1000uF) in parallel are connected parallel as shown in the circuit diagram below.</w:t>
+      </w:r>
+    </w:p>
+    <w:p>
+      <w:pPr>
+        <w:pStyle w:val="CustomParagraph"/>
+        <w:keepNext/>
+        <w:spacing w:after="240"/>
+        <w:ind w:firstLine="0"/>
+        <w:jc w:val="center"/>
+      </w:pPr>
+      <w:r>
+        <w:rPr>
+          <w:noProof/>
+        </w:rPr>
+        <w:drawing>
+          <wp:inline distT="0" distB="0" distL="0" distR="0" wp14:anchorId="11D09FD9" wp14:editId="0B91122A">
+            <wp:extent cx="5722399" cy="3390900"/>
+            <wp:effectExtent l="19050" t="19050" r="11651" b="19050"/>
+            <wp:docPr id="27" name="Picture 17"/>
+            <wp:cNvGraphicFramePr>
+              <a:graphicFrameLocks xmlns:a="http://schemas.openxmlformats.org/drawingml/2006/main" noChangeAspect="1"/>
+            </wp:cNvGraphicFramePr>
+            <a:graphic xmlns:a="http://schemas.openxmlformats.org/drawingml/2006/main">
+              <a:graphicData uri="http://schemas.openxmlformats.org/drawingml/2006/picture">
+                <pic:pic xmlns:pic="http://schemas.openxmlformats.org/drawingml/2006/picture">
+                  <pic:nvPicPr>
+                    <pic:cNvPr id="27" name="Picture 17"/>
+                    <pic:cNvPicPr>
+                      <a:picLocks noChangeAspect="1" noChangeArrowheads="1"/>
+                    </pic:cNvPicPr>
+                  </pic:nvPicPr>
+                  <pic:blipFill>
+                    <a:blip r:embed="rId13"/>
+                    <a:stretch>
+                      <a:fillRect/>
+                    </a:stretch>
+                  </pic:blipFill>
+                  <pic:spPr bwMode="auto">
+                    <a:xfrm>
+                      <a:off x="0" y="0"/>
+                      <a:ext cx="5720080" cy="3389526"/>
+                    </a:xfrm>
+                    <a:prstGeom prst="rect">
+                      <a:avLst/>
+                    </a:prstGeom>
+                    <a:ln w="9525">
+                      <a:solidFill>
+                        <a:srgbClr val="FF0000"/>
+                      </a:solidFill>
+                    </a:ln>
+                  </pic:spPr>
+                </pic:pic>
+              </a:graphicData>
+            </a:graphic>
+          </wp:inline>
+        </w:drawing>
+      </w:r>
+    </w:p>
+    <w:p>
+      <w:pPr>
+        <w:pStyle w:val="CustomCaption"/>
+        <w:jc w:val="center"/>
+      </w:pPr>
+      <w:r>
+        <w:t xml:space="preserve">Fig </w:t>
+      </w:r>
+      <w:r>
+        <w:fldChar w:fldCharType="begin"/>
+      </w:r>
+      <w:r>
+        <w:instrText xml:space="preserve"> STYLEREF 1 \s </w:instrText>
+      </w:r>
+      <w:r>
+        <w:fldChar w:fldCharType="separate"/>
+      </w:r>
+      <w:r>
+        <w:rPr>
+          <w:noProof/>
+        </w:rPr>
+        <w:t>3</w:t>
+      </w:r>
+      <w:r>
+        <w:fldChar w:fldCharType="end"/>
+      </w:r>
+      <w:r>
+        <w:t>.</w:t>
+      </w:r>
+      <w:r>
+        <w:fldChar w:fldCharType="begin"/>
+      </w:r>
+      <w:r>
+        <w:instrText xml:space="preserve"> SEQ Fig \* ARABIC \s 1 </w:instrText>
+      </w:r>
+      <w:r>
+        <w:fldChar w:fldCharType="separate"/>
+      </w:r>
+      <w:r>
+        <w:rPr>
+          <w:noProof/>
+        </w:rPr>
+        <w:t>3</w:t>
+      </w:r>
+      <w:r>
+        <w:fldChar w:fldCharType="end"/>
+      </w:r>
+      <w:r>
+        <w:t>: Power Supply</w:t>
+      </w:r>
+    </w:p>
+    <w:p>
+      <w:pPr>
+        <w:pStyle w:val="CustomHeading3"/>
+      </w:pPr>
+      <w:r>
+        <w:t>3.2.1</w:t>
+      </w:r>
+      <w:r>
+        <w:tab/>
+      </w:r>
+      <w:proofErr w:type="spellStart"/>
+      <w:r>
+        <w:t>Transfomer</w:t>
+      </w:r>
+      <w:proofErr w:type="spellEnd"/>
+      <w:r>
+        <w:t>:</w:t>
+      </w:r>
+    </w:p>
+    <w:p>
+      <w:pPr>
+        <w:pStyle w:val="CustomParagraph"/>
+        <w:spacing w:after="240"/>
+      </w:pPr>
+      <w:r>
+        <w:t>Transformer is a static device used to convert the voltage from one level to another level without change its frequency. There are two types of transformers</w:t>
+      </w:r>
+    </w:p>
+    <w:p>
+      <w:pPr>
+        <w:pStyle w:val="ListParagraph"/>
+        <w:numPr>
+          <w:ilvl w:val="0"/>
+          <w:numId w:val="14"/>
+        </w:numPr>
+        <w:spacing w:after="0" w:line="360" w:lineRule="auto"/>
+        <w:jc w:val="both"/>
+        <w:rPr>
+          <w:rFonts w:ascii="Times New Roman" w:hAnsi="Times New Roman"/>
+        </w:rPr>
+      </w:pPr>
+      <w:r>
+        <w:rPr>
+          <w:rFonts w:ascii="Times New Roman" w:hAnsi="Times New Roman"/>
+          <w:sz w:val="24"/>
+          <w:szCs w:val="24"/>
+        </w:rPr>
+        <w:t>Step-up transformer</w:t>
+      </w:r>
+    </w:p>
+    <w:p>
+      <w:pPr>
+        <w:pStyle w:val="ListParagraph"/>
+        <w:numPr>
+          <w:ilvl w:val="0"/>
+          <w:numId w:val="14"/>
+        </w:numPr>
+        <w:spacing w:after="0" w:line="360" w:lineRule="auto"/>
+        <w:jc w:val="both"/>
+        <w:rPr>
+          <w:rFonts w:ascii="Times New Roman" w:hAnsi="Times New Roman"/>
+        </w:rPr>
+      </w:pPr>
+      <w:r>
+        <w:rPr>
+          <w:rFonts w:ascii="Times New Roman" w:hAnsi="Times New Roman"/>
+          <w:sz w:val="24"/>
+          <w:szCs w:val="24"/>
+        </w:rPr>
+        <w:t>Step-down transformer</w:t>
+      </w:r>
+    </w:p>
+    <w:p>
+      <w:pPr>
+        <w:pStyle w:val="CustomParagraph"/>
+        <w:spacing w:after="240"/>
+        <w:ind w:firstLine="0"/>
+      </w:pPr>
+      <w:r>
+        <w:t>Step-up transformer converts low voltage level into high voltage level without change its frequency.</w:t>
+      </w:r>
+    </w:p>
+    <w:p>
+      <w:pPr>
+        <w:pStyle w:val="CustomParagraph"/>
+        <w:spacing w:after="240"/>
+        <w:ind w:firstLine="0"/>
+      </w:pPr>
+      <w:r>
+        <w:t>Step-down transformer converts high voltage level into low voltage level without change its frequency.</w:t>
+      </w:r>
+    </w:p>
+    <w:p>
+      <w:pPr>
+        <w:pStyle w:val="CustomParagraph"/>
+        <w:spacing w:after="240"/>
+        <w:ind w:firstLine="0"/>
+      </w:pPr>
+      <w:r>
+        <w:lastRenderedPageBreak/>
+        <w:t>In this project we using step-down transformer which converts 230V AC to 12V AC [or] 230V AC to 5V as shown below</w:t>
+      </w:r>
+    </w:p>
+    <w:p>
+      <w:pPr>
+        <w:pStyle w:val="CustomParagraph"/>
+        <w:ind w:firstLine="0"/>
+        <w:jc w:val="center"/>
+      </w:pPr>
+      <w:r>
+        <w:rPr>
+          <w:noProof/>
+        </w:rPr>
+        <w:drawing>
+          <wp:inline distT="0" distB="0" distL="0" distR="0" wp14:anchorId="11496692" wp14:editId="47F09721">
+            <wp:extent cx="5276850" cy="1981200"/>
+            <wp:effectExtent l="19050" t="19050" r="19050" b="19050"/>
+            <wp:docPr id="28" name="Picture 14"/>
+            <wp:cNvGraphicFramePr>
+              <a:graphicFrameLocks xmlns:a="http://schemas.openxmlformats.org/drawingml/2006/main" noChangeAspect="1"/>
+            </wp:cNvGraphicFramePr>
+            <a:graphic xmlns:a="http://schemas.openxmlformats.org/drawingml/2006/main">
+              <a:graphicData uri="http://schemas.openxmlformats.org/drawingml/2006/picture">
+                <pic:pic xmlns:pic="http://schemas.openxmlformats.org/drawingml/2006/picture">
+                  <pic:nvPicPr>
+                    <pic:cNvPr id="28" name="Picture 14"/>
+                    <pic:cNvPicPr>
+                      <a:picLocks noChangeAspect="1" noChangeArrowheads="1"/>
+                    </pic:cNvPicPr>
+                  </pic:nvPicPr>
+                  <pic:blipFill>
+                    <a:blip r:embed="rId14"/>
+                    <a:stretch>
+                      <a:fillRect/>
+                    </a:stretch>
+                  </pic:blipFill>
+                  <pic:spPr bwMode="auto">
+                    <a:xfrm>
+                      <a:off x="0" y="0"/>
+                      <a:ext cx="5272759" cy="1979664"/>
+                    </a:xfrm>
+                    <a:prstGeom prst="rect">
+                      <a:avLst/>
+                    </a:prstGeom>
+                    <a:ln w="9525">
+                      <a:solidFill>
+                        <a:srgbClr val="FF0000"/>
+                      </a:solidFill>
+                    </a:ln>
+                  </pic:spPr>
+                </pic:pic>
+              </a:graphicData>
+            </a:graphic>
+          </wp:inline>
+        </w:drawing>
+      </w:r>
+    </w:p>
+    <w:p>
+      <w:pPr>
+        <w:pStyle w:val="CustomParagraph"/>
+        <w:ind w:firstLine="0"/>
+        <w:jc w:val="center"/>
+      </w:pPr>
+    </w:p>
+    <w:p>
+      <w:pPr>
+        <w:pStyle w:val="CustomParagraph"/>
+        <w:keepNext/>
+        <w:ind w:firstLine="0"/>
+        <w:jc w:val="center"/>
+      </w:pPr>
+      <w:r>
+        <w:rPr>
+          <w:noProof/>
+        </w:rPr>
+        <w:drawing>
+          <wp:inline distT="0" distB="0" distL="0" distR="0" wp14:anchorId="3BCE1900" wp14:editId="6CA1E2B3">
+            <wp:extent cx="5276850" cy="2028825"/>
+            <wp:effectExtent l="19050" t="19050" r="19050" b="28575"/>
+            <wp:docPr id="29" name="Image1"/>
+            <wp:cNvGraphicFramePr>
+              <a:graphicFrameLocks xmlns:a="http://schemas.openxmlformats.org/drawingml/2006/main" noChangeAspect="1"/>
+            </wp:cNvGraphicFramePr>
+            <a:graphic xmlns:a="http://schemas.openxmlformats.org/drawingml/2006/main">
+              <a:graphicData uri="http://schemas.openxmlformats.org/drawingml/2006/picture">
+                <pic:pic xmlns:pic="http://schemas.openxmlformats.org/drawingml/2006/picture">
+                  <pic:nvPicPr>
+                    <pic:cNvPr id="29" name="Image1"/>
+                    <pic:cNvPicPr>
+                      <a:picLocks noChangeAspect="1" noChangeArrowheads="1"/>
+                    </pic:cNvPicPr>
+                  </pic:nvPicPr>
+                  <pic:blipFill>
+                    <a:blip r:embed="rId15"/>
+                    <a:stretch>
+                      <a:fillRect/>
+                    </a:stretch>
+                  </pic:blipFill>
+                  <pic:spPr bwMode="auto">
+                    <a:xfrm>
+                      <a:off x="0" y="0"/>
+                      <a:ext cx="5275365" cy="2028254"/>
+                    </a:xfrm>
+                    <a:prstGeom prst="rect">
+                      <a:avLst/>
+                    </a:prstGeom>
+                    <a:ln w="9525">
+                      <a:solidFill>
+                        <a:srgbClr val="FF0000"/>
+                      </a:solidFill>
+                    </a:ln>
+                  </pic:spPr>
+                </pic:pic>
+              </a:graphicData>
+            </a:graphic>
+          </wp:inline>
+        </w:drawing>
+      </w:r>
+    </w:p>
+    <w:p>
+      <w:pPr>
+        <w:pStyle w:val="CustomCaption"/>
+        <w:jc w:val="center"/>
+      </w:pPr>
+      <w:r>
+        <w:t xml:space="preserve">Fig </w:t>
+      </w:r>
+      <w:r>
+        <w:fldChar w:fldCharType="begin"/>
+      </w:r>
+      <w:r>
+        <w:instrText xml:space="preserve"> STYLEREF 1 \s </w:instrText>
+      </w:r>
+      <w:r>
+        <w:fldChar w:fldCharType="separate"/>
+      </w:r>
+      <w:r>
+        <w:rPr>
+          <w:noProof/>
+        </w:rPr>
+        <w:t>3</w:t>
+      </w:r>
+      <w:r>
+        <w:fldChar w:fldCharType="end"/>
+      </w:r>
+      <w:r>
+        <w:t>.</w:t>
+      </w:r>
+      <w:r>
+        <w:fldChar w:fldCharType="begin"/>
+      </w:r>
+      <w:r>
+        <w:instrText xml:space="preserve"> SEQ Fig \* ARABIC \s 1 </w:instrText>
+      </w:r>
+      <w:r>
+        <w:fldChar w:fldCharType="separate"/>
+      </w:r>
+      <w:r>
+        <w:rPr>
+          <w:noProof/>
+        </w:rPr>
+        <w:t>4</w:t>
+      </w:r>
+      <w:r>
+        <w:fldChar w:fldCharType="end"/>
+      </w:r>
+      <w:r>
+        <w:t>: Transformers</w:t>
+      </w:r>
+    </w:p>
+    <w:p>
+      <w:pPr>
+        <w:pStyle w:val="CustomHeading3"/>
+      </w:pPr>
+      <w:r>
+        <w:t>3.2.2</w:t>
+      </w:r>
+      <w:r>
+        <w:tab/>
+        <w:t>Rectifier:</w:t>
+      </w:r>
+    </w:p>
+    <w:p>
+      <w:pPr>
+        <w:pStyle w:val="CustomParagraph"/>
+        <w:ind w:firstLine="0"/>
+      </w:pPr>
+      <w:r>
+        <w:t xml:space="preserve">The purpose of a rectifier is to convert an AC waveform into a DC waveform (OR) Rectifier converts AC current or voltages into DC current or voltage.  There are two different rectification circuits, known as </w:t>
+      </w:r>
+      <w:r>
+        <w:rPr>
+          <w:b/>
+        </w:rPr>
+        <w:t>‘half-wave’</w:t>
+      </w:r>
+      <w:r>
+        <w:t xml:space="preserve"> and </w:t>
+      </w:r>
+      <w:r>
+        <w:rPr>
+          <w:b/>
+        </w:rPr>
+        <w:t>‘full-wave’ rectifiers</w:t>
+      </w:r>
+      <w:r>
+        <w:t xml:space="preserve">.  Both use components called </w:t>
+      </w:r>
+      <w:r>
+        <w:rPr>
+          <w:b/>
+        </w:rPr>
+        <w:t>diodes</w:t>
+      </w:r>
+      <w:r>
+        <w:t xml:space="preserve"> to convert </w:t>
+      </w:r>
+      <w:r>
+        <w:rPr>
+          <w:b/>
+        </w:rPr>
+        <w:t>AC into DC</w:t>
+      </w:r>
+      <w:r>
+        <w:t>.</w:t>
+      </w:r>
+    </w:p>
+    <w:p>
+      <w:pPr>
+        <w:pStyle w:val="CustomParagraph"/>
+        <w:ind w:firstLine="0"/>
+        <w:rPr>
+          <w:color w:val="4472C4" w:themeColor="accent1"/>
+        </w:rPr>
+      </w:pPr>
+      <w:r>
+        <w:rPr>
+          <w:color w:val="4472C4" w:themeColor="accent1"/>
+        </w:rPr>
+        <w:t xml:space="preserve">1. </w:t>
+      </w:r>
+      <w:r>
+        <w:rPr>
+          <w:color w:val="4472C4" w:themeColor="accent1"/>
+        </w:rPr>
+        <w:t>The Half-wave Rectifier</w:t>
+      </w:r>
+    </w:p>
+    <w:p>
+      <w:pPr>
+        <w:pStyle w:val="CustomParagraph"/>
+      </w:pPr>
+      <w:r>
+        <w:t>The half-wave rectifier is the simplest type of rectifier since it only uses one diode, as shown in figure.</w:t>
+      </w:r>
+    </w:p>
+    <w:p>
+      <w:pPr>
+        <w:pStyle w:val="CustomParagraph"/>
+      </w:pPr>
+    </w:p>
+    <w:p>
+      <w:pPr>
+        <w:pStyle w:val="CustomParagraph"/>
+        <w:keepNext/>
+        <w:jc w:val="center"/>
+      </w:pPr>
+      <w:r>
+        <w:rPr>
+          <w:noProof/>
+        </w:rPr>
+        <w:lastRenderedPageBreak/>
+        <w:drawing>
+          <wp:inline distT="0" distB="0" distL="0" distR="0" wp14:anchorId="09512A82" wp14:editId="09D86C6F">
+            <wp:extent cx="5172075" cy="2047875"/>
+            <wp:effectExtent l="19050" t="19050" r="28575" b="28575"/>
+            <wp:docPr id="31" name="Image6"/>
+            <wp:cNvGraphicFramePr>
+              <a:graphicFrameLocks xmlns:a="http://schemas.openxmlformats.org/drawingml/2006/main" noChangeAspect="1"/>
+            </wp:cNvGraphicFramePr>
+            <a:graphic xmlns:a="http://schemas.openxmlformats.org/drawingml/2006/main">
+              <a:graphicData uri="http://schemas.openxmlformats.org/drawingml/2006/picture">
+                <pic:pic xmlns:pic="http://schemas.openxmlformats.org/drawingml/2006/picture">
+                  <pic:nvPicPr>
+                    <pic:cNvPr id="31" name="Image6"/>
+                    <pic:cNvPicPr>
+                      <a:picLocks noChangeAspect="1" noChangeArrowheads="1"/>
+                    </pic:cNvPicPr>
+                  </pic:nvPicPr>
+                  <pic:blipFill>
+                    <a:blip r:embed="rId16"/>
+                    <a:stretch>
+                      <a:fillRect/>
+                    </a:stretch>
+                  </pic:blipFill>
+                  <pic:spPr bwMode="auto">
+                    <a:xfrm>
+                      <a:off x="0" y="0"/>
+                      <a:ext cx="5168059" cy="2046285"/>
+                    </a:xfrm>
+                    <a:prstGeom prst="rect">
+                      <a:avLst/>
+                    </a:prstGeom>
+                    <a:ln w="9525">
+                      <a:solidFill>
+                        <a:srgbClr val="FF0000"/>
+                      </a:solidFill>
+                    </a:ln>
+                  </pic:spPr>
+                </pic:pic>
+              </a:graphicData>
+            </a:graphic>
+          </wp:inline>
+        </w:drawing>
+      </w:r>
+    </w:p>
+    <w:p>
+      <w:pPr>
+        <w:pStyle w:val="CustomCaption"/>
+        <w:jc w:val="center"/>
+      </w:pPr>
+      <w:r>
+        <w:t xml:space="preserve">Fig </w:t>
+      </w:r>
+      <w:r>
+        <w:fldChar w:fldCharType="begin"/>
+      </w:r>
+      <w:r>
+        <w:instrText xml:space="preserve"> STYLEREF 1 \s </w:instrText>
+      </w:r>
+      <w:r>
+        <w:fldChar w:fldCharType="separate"/>
+      </w:r>
+      <w:r>
+        <w:rPr>
+          <w:noProof/>
+        </w:rPr>
+        <w:t>3</w:t>
+      </w:r>
+      <w:r>
+        <w:fldChar w:fldCharType="end"/>
+      </w:r>
+      <w:r>
+        <w:t>.</w:t>
+      </w:r>
+      <w:r>
+        <w:fldChar w:fldCharType="begin"/>
+      </w:r>
+      <w:r>
+        <w:instrText xml:space="preserve"> SEQ Fig \* ARABIC \s 1 </w:instrText>
+      </w:r>
+      <w:r>
+        <w:fldChar w:fldCharType="separate"/>
+      </w:r>
+      <w:r>
+        <w:rPr>
+          <w:noProof/>
+        </w:rPr>
+        <w:t>5</w:t>
+      </w:r>
+      <w:r>
+        <w:fldChar w:fldCharType="end"/>
+      </w:r>
+      <w:r>
+        <w:t>: Half Wave Rectifier</w:t>
+      </w:r>
+    </w:p>
+    <w:p>
+      <w:pPr>
+        <w:pStyle w:val="CustomParagraph"/>
+      </w:pPr>
+      <w:r>
+        <w:t xml:space="preserve">Figure </w:t>
+      </w:r>
+      <w:r>
+        <w:t xml:space="preserve">3.6 </w:t>
+      </w:r>
+      <w:r>
+        <w:t>shows the AC input waveform to this circuit and the resulting output.  As you can see, when the AC input is positive, the diode is forward-biased and lets the current through.  When the AC input is negative, the diode is reverse-biased and the diode does not let any current through, meaning the output is 0V.  Because there is a 0.7V voltage loss across the diode, the peak output voltage will be 0.7V less than Vs.</w:t>
+      </w:r>
+    </w:p>
+    <w:p>
+      <w:pPr>
+        <w:pStyle w:val="CustomParagraph"/>
+        <w:keepNext/>
+        <w:ind w:firstLine="0"/>
+        <w:jc w:val="center"/>
+      </w:pPr>
+      <w:r>
+        <w:rPr>
+          <w:noProof/>
+        </w:rPr>
+        <w:drawing>
+          <wp:inline distT="0" distB="0" distL="0" distR="0" wp14:anchorId="5F3C1432" wp14:editId="1EDF9B2E">
+            <wp:extent cx="2571750" cy="2295525"/>
+            <wp:effectExtent l="19050" t="19050" r="19050" b="28575"/>
+            <wp:docPr id="32" name="Image7"/>
+            <wp:cNvGraphicFramePr>
+              <a:graphicFrameLocks xmlns:a="http://schemas.openxmlformats.org/drawingml/2006/main" noChangeAspect="1"/>
+            </wp:cNvGraphicFramePr>
+            <a:graphic xmlns:a="http://schemas.openxmlformats.org/drawingml/2006/main">
+              <a:graphicData uri="http://schemas.openxmlformats.org/drawingml/2006/picture">
+                <pic:pic xmlns:pic="http://schemas.openxmlformats.org/drawingml/2006/picture">
+                  <pic:nvPicPr>
+                    <pic:cNvPr id="32" name="Image7"/>
+                    <pic:cNvPicPr>
+                      <a:picLocks noChangeAspect="1" noChangeArrowheads="1"/>
+                    </pic:cNvPicPr>
+                  </pic:nvPicPr>
+                  <pic:blipFill>
+                    <a:blip r:embed="rId17"/>
+                    <a:stretch>
+                      <a:fillRect/>
+                    </a:stretch>
+                  </pic:blipFill>
+                  <pic:spPr bwMode="auto">
+                    <a:xfrm>
+                      <a:off x="0" y="0"/>
+                      <a:ext cx="2573488" cy="2297076"/>
+                    </a:xfrm>
+                    <a:prstGeom prst="rect">
+                      <a:avLst/>
+                    </a:prstGeom>
+                    <a:ln w="9525">
+                      <a:solidFill>
+                        <a:srgbClr val="FF0000"/>
+                      </a:solidFill>
+                    </a:ln>
+                  </pic:spPr>
+                </pic:pic>
+              </a:graphicData>
+            </a:graphic>
+          </wp:inline>
+        </w:drawing>
+      </w:r>
+    </w:p>
+    <w:p>
+      <w:pPr>
+        <w:pStyle w:val="CustomCaption"/>
+        <w:jc w:val="center"/>
+      </w:pPr>
+      <w:r>
+        <w:t xml:space="preserve">Fig </w:t>
+      </w:r>
+      <w:r>
+        <w:fldChar w:fldCharType="begin"/>
+      </w:r>
+      <w:r>
+        <w:instrText xml:space="preserve"> STYLEREF 1 \s </w:instrText>
+      </w:r>
+      <w:r>
+        <w:fldChar w:fldCharType="separate"/>
+      </w:r>
+      <w:r>
+        <w:rPr>
+          <w:noProof/>
+        </w:rPr>
+        <w:t>3</w:t>
+      </w:r>
+      <w:r>
+        <w:fldChar w:fldCharType="end"/>
+      </w:r>
+      <w:r>
+        <w:t>.</w:t>
+      </w:r>
+      <w:r>
+        <w:fldChar w:fldCharType="begin"/>
+      </w:r>
+      <w:r>
+        <w:instrText xml:space="preserve"> SEQ Fig \* ARABIC \s 1 </w:instrText>
+      </w:r>
+      <w:r>
+        <w:fldChar w:fldCharType="separate"/>
+      </w:r>
+      <w:r>
+        <w:rPr>
+          <w:noProof/>
+        </w:rPr>
+        <w:t>6</w:t>
+      </w:r>
+      <w:r>
+        <w:fldChar w:fldCharType="end"/>
+      </w:r>
+      <w:r>
+        <w:t>: Half-Wave Rectification</w:t>
+      </w:r>
+    </w:p>
+    <w:p>
+      <w:pPr>
+        <w:pStyle w:val="CustomParagraph"/>
+      </w:pPr>
+      <w:r>
+        <w:t>While the output of the half-wave rectifier is DC (it is all positive), it would not be suitable as a power supply for a circuit.  Firstly, the output voltage continually varies between 0V and Vs-0.7V, and secondly, for half the time there is no output at all. </w:t>
+      </w:r>
+    </w:p>
+    <w:p>
+      <w:pPr>
+        <w:pStyle w:val="CustomParagraph"/>
+      </w:pPr>
+    </w:p>
+    <w:p>
+      <w:pPr>
+        <w:pStyle w:val="CustomParagraph"/>
+      </w:pPr>
+    </w:p>
+    <w:p>
+      <w:pPr>
+        <w:pStyle w:val="CustomParagraph"/>
+        <w:ind w:firstLine="0"/>
+        <w:rPr>
+          <w:color w:val="4472C4" w:themeColor="accent1"/>
+        </w:rPr>
+      </w:pPr>
+      <w:r>
+        <w:rPr>
+          <w:color w:val="4472C4" w:themeColor="accent1"/>
+        </w:rPr>
+        <w:lastRenderedPageBreak/>
+        <w:t>The Full-wave Bridge Rectifier</w:t>
+      </w:r>
+    </w:p>
+    <w:p>
+      <w:pPr>
+        <w:pStyle w:val="CustomParagraph"/>
+      </w:pPr>
+      <w:r>
+        <w:t>The circuit in figure 3 addresses the second of these problems since at no time is the output voltage 0V.  This time four diodes are arranged so that both the positive and negative parts of the AC waveform are converted to DC.  The resulting waveform is shown in figure 4.</w:t>
+      </w:r>
+    </w:p>
+    <w:p>
+      <w:pPr>
+        <w:pStyle w:val="CustomCaption"/>
+        <w:keepNext/>
+        <w:jc w:val="center"/>
+      </w:pPr>
+      <w:r>
+        <w:rPr>
+          <w:rFonts w:cs="Times New Roman"/>
+          <w:noProof/>
+        </w:rPr>
+        <w:drawing>
+          <wp:inline distT="0" distB="0" distL="0" distR="0" wp14:anchorId="7B15BF67" wp14:editId="0C5CDB9D">
+            <wp:extent cx="2514600" cy="1809750"/>
+            <wp:effectExtent l="19050" t="19050" r="19050" b="19050"/>
+            <wp:docPr id="33" name="Image8"/>
+            <wp:cNvGraphicFramePr>
+              <a:graphicFrameLocks xmlns:a="http://schemas.openxmlformats.org/drawingml/2006/main" noChangeAspect="1"/>
+            </wp:cNvGraphicFramePr>
+            <a:graphic xmlns:a="http://schemas.openxmlformats.org/drawingml/2006/main">
+              <a:graphicData uri="http://schemas.openxmlformats.org/drawingml/2006/picture">
+                <pic:pic xmlns:pic="http://schemas.openxmlformats.org/drawingml/2006/picture">
+                  <pic:nvPicPr>
+                    <pic:cNvPr id="33" name="Image8"/>
+                    <pic:cNvPicPr>
+                      <a:picLocks noChangeAspect="1" noChangeArrowheads="1"/>
+                    </pic:cNvPicPr>
+                  </pic:nvPicPr>
+                  <pic:blipFill>
+                    <a:blip r:embed="rId18"/>
+                    <a:stretch>
+                      <a:fillRect/>
+                    </a:stretch>
+                  </pic:blipFill>
+                  <pic:spPr bwMode="auto">
+                    <a:xfrm>
+                      <a:off x="0" y="0"/>
+                      <a:ext cx="2517887" cy="1812116"/>
+                    </a:xfrm>
+                    <a:prstGeom prst="rect">
+                      <a:avLst/>
+                    </a:prstGeom>
+                    <a:ln w="9525">
+                      <a:solidFill>
+                        <a:srgbClr val="FF0000"/>
+                      </a:solidFill>
+                    </a:ln>
+                  </pic:spPr>
+                </pic:pic>
+              </a:graphicData>
+            </a:graphic>
+          </wp:inline>
+        </w:drawing>
+      </w:r>
+    </w:p>
+    <w:p>
+      <w:pPr>
+        <w:pStyle w:val="CustomCaption"/>
+        <w:jc w:val="center"/>
+      </w:pPr>
+      <w:r>
+        <w:t xml:space="preserve">Fig </w:t>
+      </w:r>
+      <w:r>
+        <w:fldChar w:fldCharType="begin"/>
+      </w:r>
+      <w:r>
+        <w:instrText xml:space="preserve"> STYLEREF 1 \s </w:instrText>
+      </w:r>
+      <w:r>
+        <w:fldChar w:fldCharType="separate"/>
+      </w:r>
+      <w:r>
+        <w:rPr>
+          <w:noProof/>
+        </w:rPr>
+        <w:t>3</w:t>
+      </w:r>
+      <w:r>
+        <w:fldChar w:fldCharType="end"/>
+      </w:r>
+      <w:r>
+        <w:t>.</w:t>
+      </w:r>
+      <w:r>
+        <w:fldChar w:fldCharType="begin"/>
+      </w:r>
+      <w:r>
+        <w:instrText xml:space="preserve"> SEQ Fig \* ARABIC \s 1 </w:instrText>
+      </w:r>
+      <w:r>
+        <w:fldChar w:fldCharType="separate"/>
+      </w:r>
+      <w:r>
+        <w:rPr>
+          <w:noProof/>
+        </w:rPr>
+        <w:t>7</w:t>
+      </w:r>
+      <w:r>
+        <w:fldChar w:fldCharType="end"/>
+      </w:r>
+      <w:r>
+        <w:t>: Full-Wave Rectifier</w:t>
+      </w:r>
+    </w:p>
+    <w:p>
+      <w:pPr>
+        <w:pStyle w:val="CustomCaption"/>
+        <w:keepNext/>
+        <w:jc w:val="center"/>
+      </w:pPr>
+      <w:r>
+        <w:rPr>
+          <w:rFonts w:cs="Times New Roman"/>
+          <w:noProof/>
+        </w:rPr>
+        <w:drawing>
+          <wp:inline distT="0" distB="0" distL="0" distR="0" wp14:anchorId="36ACFA74" wp14:editId="25110AAF">
+            <wp:extent cx="2400300" cy="2667000"/>
+            <wp:effectExtent l="19050" t="19050" r="19050" b="19050"/>
+            <wp:docPr id="34" name="Image9"/>
+            <wp:cNvGraphicFramePr>
+              <a:graphicFrameLocks xmlns:a="http://schemas.openxmlformats.org/drawingml/2006/main" noChangeAspect="1"/>
+            </wp:cNvGraphicFramePr>
+            <a:graphic xmlns:a="http://schemas.openxmlformats.org/drawingml/2006/main">
+              <a:graphicData uri="http://schemas.openxmlformats.org/drawingml/2006/picture">
+                <pic:pic xmlns:pic="http://schemas.openxmlformats.org/drawingml/2006/picture">
+                  <pic:nvPicPr>
+                    <pic:cNvPr id="34" name="Image9"/>
+                    <pic:cNvPicPr>
+                      <a:picLocks noChangeAspect="1" noChangeArrowheads="1"/>
+                    </pic:cNvPicPr>
+                  </pic:nvPicPr>
+                  <pic:blipFill>
+                    <a:blip r:embed="rId19"/>
+                    <a:stretch>
+                      <a:fillRect/>
+                    </a:stretch>
+                  </pic:blipFill>
+                  <pic:spPr bwMode="auto">
+                    <a:xfrm>
+                      <a:off x="0" y="0"/>
+                      <a:ext cx="2403914" cy="2671015"/>
+                    </a:xfrm>
+                    <a:prstGeom prst="rect">
+                      <a:avLst/>
+                    </a:prstGeom>
+                    <a:ln w="9525">
+                      <a:solidFill>
+                        <a:srgbClr val="FF0000"/>
+                      </a:solidFill>
+                    </a:ln>
+                  </pic:spPr>
+                </pic:pic>
+              </a:graphicData>
+            </a:graphic>
+          </wp:inline>
+        </w:drawing>
+      </w:r>
+    </w:p>
+    <w:p>
+      <w:pPr>
+        <w:pStyle w:val="CustomCaption"/>
+        <w:jc w:val="center"/>
+      </w:pPr>
+      <w:r>
+        <w:t xml:space="preserve">Fig </w:t>
+      </w:r>
+      <w:r>
+        <w:fldChar w:fldCharType="begin"/>
+      </w:r>
+      <w:r>
+        <w:instrText xml:space="preserve"> STYLEREF 1 \s </w:instrText>
+      </w:r>
+      <w:r>
+        <w:fldChar w:fldCharType="separate"/>
+      </w:r>
+      <w:r>
+        <w:rPr>
+          <w:noProof/>
+        </w:rPr>
+        <w:t>3</w:t>
+      </w:r>
+      <w:r>
+        <w:fldChar w:fldCharType="end"/>
+      </w:r>
+      <w:r>
+        <w:t>.</w:t>
+      </w:r>
+      <w:r>
+        <w:fldChar w:fldCharType="begin"/>
+      </w:r>
+      <w:r>
+        <w:instrText xml:space="preserve"> SEQ Fig \* ARABIC \s 1 </w:instrText>
+      </w:r>
+      <w:r>
+        <w:fldChar w:fldCharType="separate"/>
+      </w:r>
+      <w:r>
+        <w:rPr>
+          <w:noProof/>
+        </w:rPr>
+        <w:t>8</w:t>
+      </w:r>
+      <w:r>
+        <w:fldChar w:fldCharType="end"/>
+      </w:r>
+      <w:r>
+        <w:t>: Full-Wave Rectification</w:t>
+      </w:r>
+    </w:p>
+    <w:p>
+      <w:pPr>
+        <w:pStyle w:val="CustomCaption"/>
+      </w:pPr>
+    </w:p>
+    <w:p>
+      <w:pPr>
+        <w:pStyle w:val="CustomParagraph"/>
+        <w:ind w:firstLine="0"/>
+      </w:pPr>
+      <w:r>
+        <w:t>When the AC input is positive, diodes A and B are forward-biased, while diodes C and D are reverse-biased.  When the AC input is negative, the opposite is true – diodes C and D are forward-biased, while diodes A and B are reverse-biased.</w:t>
+      </w:r>
+    </w:p>
+    <w:p>
+      <w:pPr>
+        <w:pStyle w:val="NormalWeb"/>
+        <w:spacing w:beforeAutospacing="0" w:after="0" w:afterAutospacing="0" w:line="360" w:lineRule="auto"/>
+        <w:jc w:val="both"/>
+      </w:pPr>
+      <w:r>
+        <w:lastRenderedPageBreak/>
+        <w:t>While the full-wave rectifier is an improvement on the half-wave rectifier, its output still isn’t suitable as a power supply for most circuits since the output voltage still varies between 0V and Vs-1.4V.  So, if you put 12V AC in, you will 10.6V DC out.</w:t>
+      </w:r>
+    </w:p>
+    <w:p>
+      <w:pPr>
+        <w:pStyle w:val="NormalWeb"/>
+        <w:spacing w:beforeAutospacing="0" w:after="0" w:afterAutospacing="0" w:line="360" w:lineRule="auto"/>
+        <w:jc w:val="both"/>
+      </w:pPr>
+    </w:p>
+    <w:p>
+      <w:pPr>
+        <w:pStyle w:val="CustomHeading3"/>
+      </w:pPr>
+      <w:r>
+        <w:t>3.2.3</w:t>
+      </w:r>
+      <w:r>
+        <w:tab/>
+        <w:t>Diodes</w:t>
+      </w:r>
+    </w:p>
+    <w:p>
+      <w:pPr>
+        <w:pStyle w:val="CustomParagraph"/>
+      </w:pPr>
+      <w:r>
+        <w:t>Diodes allow electricity to flow in only one direction.  The arrow of the circuit symbol shows the direction in which the current can flow.  Diodes are the electrical version of a valve and early diodes were actually called valves.</w:t>
+      </w:r>
+    </w:p>
+    <w:p>
+      <w:pPr>
+        <w:pStyle w:val="CustomParagraph"/>
+      </w:pPr>
+    </w:p>
+    <w:p>
+      <w:pPr>
+        <w:pStyle w:val="CustomParagraph"/>
+        <w:keepNext/>
+        <w:ind w:firstLine="0"/>
+        <w:jc w:val="center"/>
+      </w:pPr>
+      <w:r>
+        <w:rPr>
+          <w:noProof/>
+          <w:szCs w:val="24"/>
+        </w:rPr>
+        <w:drawing>
+          <wp:inline distT="0" distB="0" distL="0" distR="0" wp14:anchorId="4F758496" wp14:editId="435C5FDA">
+            <wp:extent cx="1478915" cy="1089660"/>
+            <wp:effectExtent l="190500" t="171450" r="197485" b="167640"/>
+            <wp:docPr id="30" name="Image5"/>
+            <wp:cNvGraphicFramePr>
+              <a:graphicFrameLocks xmlns:a="http://schemas.openxmlformats.org/drawingml/2006/main" noChangeAspect="1"/>
+            </wp:cNvGraphicFramePr>
+            <a:graphic xmlns:a="http://schemas.openxmlformats.org/drawingml/2006/main">
+              <a:graphicData uri="http://schemas.openxmlformats.org/drawingml/2006/picture">
+                <pic:pic xmlns:pic="http://schemas.openxmlformats.org/drawingml/2006/picture">
+                  <pic:nvPicPr>
+                    <pic:cNvPr id="30" name="Image5"/>
+                    <pic:cNvPicPr>
+                      <a:picLocks noChangeAspect="1" noChangeArrowheads="1"/>
+                    </pic:cNvPicPr>
+                  </pic:nvPicPr>
+                  <pic:blipFill>
+                    <a:blip r:embed="rId20"/>
+                    <a:stretch>
+                      <a:fillRect/>
+                    </a:stretch>
+                  </pic:blipFill>
+                  <pic:spPr bwMode="auto">
+                    <a:xfrm>
+                      <a:off x="0" y="0"/>
+                      <a:ext cx="1478915" cy="1089660"/>
+                    </a:xfrm>
+                    <a:prstGeom prst="rect">
+                      <a:avLst/>
+                    </a:prstGeom>
+                    <a:solidFill>
+                      <a:srgbClr val="FFFFFF">
+                        <a:shade val="85000"/>
+                      </a:srgbClr>
+                    </a:solidFill>
+                    <a:ln w="190500" cap="rnd">
+                      <a:solidFill>
+                        <a:srgbClr val="FFFFFF"/>
+                      </a:solidFill>
+                    </a:ln>
+                    <a:effectLst>
+                      <a:outerShdw blurRad="50000" algn="tl" rotWithShape="0">
+                        <a:srgbClr val="000000">
+                          <a:alpha val="41000"/>
+                        </a:srgbClr>
+                      </a:outerShdw>
+                    </a:effectLst>
+                    <a:scene3d>
+                      <a:camera prst="orthographicFront"/>
+                      <a:lightRig rig="twoPt" dir="t">
+                        <a:rot lat="0" lon="0" rev="7800000"/>
+                      </a:lightRig>
+                    </a:scene3d>
+                    <a:sp3d contourW="6350">
+                      <a:bevelT w="50800" h="16510"/>
+                      <a:contourClr>
+                        <a:srgbClr val="C0C0C0"/>
+                      </a:contourClr>
+                    </a:sp3d>
+                  </pic:spPr>
+                </pic:pic>
+              </a:graphicData>
+            </a:graphic>
+          </wp:inline>
+        </w:drawing>
+      </w:r>
+    </w:p>
+    <w:p>
+      <w:pPr>
+        <w:pStyle w:val="CustomCaption"/>
+        <w:jc w:val="center"/>
+      </w:pPr>
+      <w:r>
+        <w:t xml:space="preserve">Fig </w:t>
+      </w:r>
+      <w:r>
+        <w:fldChar w:fldCharType="begin"/>
+      </w:r>
+      <w:r>
+        <w:instrText xml:space="preserve"> STYLEREF 1 \s </w:instrText>
+      </w:r>
+      <w:r>
+        <w:fldChar w:fldCharType="separate"/>
+      </w:r>
+      <w:r>
+        <w:rPr>
+          <w:noProof/>
+        </w:rPr>
+        <w:t>3</w:t>
+      </w:r>
+      <w:r>
+        <w:fldChar w:fldCharType="end"/>
+      </w:r>
+      <w:r>
+        <w:t>.</w:t>
+      </w:r>
+      <w:r>
+        <w:fldChar w:fldCharType="begin"/>
+      </w:r>
+      <w:r>
+        <w:instrText xml:space="preserve"> SEQ Fig \* ARABIC \s 1 </w:instrText>
+      </w:r>
+      <w:r>
+        <w:fldChar w:fldCharType="separate"/>
+      </w:r>
+      <w:r>
+        <w:rPr>
+          <w:noProof/>
+        </w:rPr>
+        <w:t>9</w:t>
+      </w:r>
+      <w:r>
+        <w:fldChar w:fldCharType="end"/>
+      </w:r>
+      <w:r>
+        <w:t>: Diode Symbol</w:t>
+      </w:r>
+    </w:p>
+    <w:p>
+      <w:pPr>
+        <w:pStyle w:val="CustomParagraph"/>
+        <w:ind w:firstLine="0"/>
+      </w:pPr>
+      <w:r>
+        <w:t xml:space="preserve">A </w:t>
+      </w:r>
+      <w:r>
+        <w:rPr>
+          <w:b/>
+        </w:rPr>
+        <w:t xml:space="preserve">diode </w:t>
+      </w:r>
+      <w:r>
+        <w:t>is a device which only allows current to flow through it in one direction.  In this direction, the diode is said to be ‘forward-biased’ and the only effect on the signal is that there will be a voltage loss of around 0.7V.  In the opposite direction, the diode is said to be ‘reverse-biased’ and no current will flow through it.</w:t>
+      </w:r>
+    </w:p>
+    <w:p>
+      <w:pPr>
+        <w:pStyle w:val="CustomParagraph"/>
+        <w:ind w:firstLine="0"/>
+      </w:pPr>
+    </w:p>
+    <w:p>
+      <w:pPr>
+        <w:pStyle w:val="CustomHeading2"/>
+      </w:pPr>
+      <w:r>
+        <w:t>3.2</w:t>
+      </w:r>
+      <w:r>
+        <w:tab/>
+        <w:t>LIQUID CRYSTAL DISPLAY</w:t>
+      </w:r>
+    </w:p>
+    <w:p>
+      <w:pPr>
+        <w:pStyle w:val="CustomHeading3"/>
+      </w:pPr>
+      <w:r>
+        <w:t>3.3.1</w:t>
+      </w:r>
+      <w:r>
+        <w:tab/>
+        <w:t>Introduction to LCD</w:t>
+      </w:r>
+    </w:p>
+    <w:p>
+      <w:pPr>
+        <w:pStyle w:val="CustomParagraph"/>
+      </w:pPr>
+      <w:r>
+        <w:t xml:space="preserve">A liquid crystal display (LCD) is a thin, flat display device made up of any number of color or monochrome pixels arrayed in front of a light source or reflector. Each pixel consists of a column of liquid crystal molecules suspended between two transparent electrodes, and two polarizing filters, the axes of polarity of which are perpendicular to each other. </w:t>
+      </w:r>
+    </w:p>
+    <w:p>
+      <w:pPr>
+        <w:pStyle w:val="CustomParagraph"/>
+      </w:pPr>
+      <w:r>
+        <w:lastRenderedPageBreak/>
+        <w:t>Without the liquid crystals between them, light passing through one would be blocked by the other. The liquid crystal twists the polarization of light entering one filter to allow it to pass through the other.</w:t>
+      </w:r>
+    </w:p>
+    <w:p>
+      <w:pPr>
+        <w:pStyle w:val="CustomParagraph"/>
+      </w:pPr>
+      <w:r>
+        <w:t xml:space="preserve">A program must interact with the outside world using input and output devices that communicate directly with a human being. One of the most common devices attached to </w:t>
+      </w:r>
+      <w:proofErr w:type="gramStart"/>
+      <w:r>
+        <w:t>an</w:t>
+      </w:r>
+      <w:proofErr w:type="gramEnd"/>
+      <w:r>
+        <w:t xml:space="preserve"> controller is an LCD display. Some of the most common LCDs connected to the controllers are 16X1, 16x2 and 20x2 displays. This means 16 characters per line by 1 line 16 characters per line by 2 lines and 20 characters per line by 2 lines, respectively.</w:t>
+      </w:r>
+    </w:p>
+    <w:p>
+      <w:pPr>
+        <w:pStyle w:val="CustomParagraph"/>
+      </w:pPr>
+      <w:r>
+        <w:t>Many microcontroller devices use ‘smart</w:t>
+      </w:r>
+      <w:r>
+        <w:t xml:space="preserve"> </w:t>
+      </w:r>
+      <w:r>
+        <w:t>LCD’ displays</w:t>
+      </w:r>
+      <w:r>
+        <w:t xml:space="preserve"> </w:t>
+      </w:r>
+      <w:r>
+        <w:t>to</w:t>
+      </w:r>
+      <w:r>
+        <w:t xml:space="preserve"> </w:t>
+      </w:r>
+      <w:r>
+        <w:t>output</w:t>
+      </w:r>
+      <w:r>
+        <w:t xml:space="preserve"> </w:t>
+      </w:r>
+      <w:r>
+        <w:t>visual</w:t>
+      </w:r>
+      <w:r>
+        <w:t xml:space="preserve"> </w:t>
+      </w:r>
+      <w:r>
+        <w:t>information. LCD displays designed around LCD NT-C1611 module, are inexpensive, easy to use, and it is even possible to produce a readout using the 5X7 dots plus cursor of the display.</w:t>
+      </w:r>
+    </w:p>
+    <w:p>
+      <w:pPr>
+        <w:pStyle w:val="CustomParagraph"/>
+      </w:pPr>
+      <w:r>
+        <w:t>They have a standard ASCII set of characters and mathematical symbols. For an 8-bit data bus, the display requires a +5V supply plus 10 I/O lines (RS,</w:t>
+      </w:r>
+      <w:r>
+        <w:t xml:space="preserve"> </w:t>
+      </w:r>
+      <w:r>
+        <w:t>RW,</w:t>
+      </w:r>
+      <w:r>
+        <w:t xml:space="preserve"> </w:t>
+      </w:r>
+      <w:r>
+        <w:t>D7, D6,</w:t>
+      </w:r>
+      <w:r>
+        <w:t xml:space="preserve"> </w:t>
+      </w:r>
+      <w:r>
+        <w:t>D5,</w:t>
+      </w:r>
+      <w:r>
+        <w:t xml:space="preserve"> </w:t>
+      </w:r>
+      <w:r>
+        <w:t>D4,</w:t>
+      </w:r>
+      <w:r>
+        <w:t xml:space="preserve"> </w:t>
+      </w:r>
+      <w:r>
+        <w:t>D3,</w:t>
+      </w:r>
+      <w:r>
+        <w:t xml:space="preserve"> </w:t>
+      </w:r>
+      <w:r>
+        <w:t>D2,</w:t>
+      </w:r>
+      <w:r>
+        <w:t xml:space="preserve"> </w:t>
+      </w:r>
+      <w:r>
+        <w:t>D1,</w:t>
+      </w:r>
+      <w:r>
+        <w:t xml:space="preserve"> </w:t>
+      </w:r>
+      <w:r>
+        <w:t>D0).</w:t>
+      </w:r>
+    </w:p>
+    <w:p>
+      <w:pPr>
+        <w:pStyle w:val="CustomParagraph"/>
+      </w:pPr>
+      <w:r>
+        <w:t>For</w:t>
+      </w:r>
+      <w:r>
+        <w:t xml:space="preserve"> </w:t>
+      </w:r>
+      <w:r>
+        <w:t>a</w:t>
+      </w:r>
+      <w:r>
+        <w:t xml:space="preserve"> </w:t>
+      </w:r>
+      <w:r>
+        <w:t>4-bit data bus it only requires the supply lines plus 6 extra</w:t>
+      </w:r>
+      <w:r>
+        <w:t xml:space="preserve"> lines (</w:t>
+      </w:r>
+      <w:r>
+        <w:t>RS,</w:t>
+      </w:r>
+      <w:r>
+        <w:t xml:space="preserve"> </w:t>
+      </w:r>
+      <w:r>
+        <w:t>RW,</w:t>
+      </w:r>
+      <w:r>
+        <w:t xml:space="preserve"> </w:t>
+      </w:r>
+      <w:r>
+        <w:t>D7,</w:t>
+      </w:r>
+      <w:r>
+        <w:t xml:space="preserve"> </w:t>
+      </w:r>
+      <w:r>
+        <w:t>D6,</w:t>
+      </w:r>
+      <w:r>
+        <w:t xml:space="preserve"> </w:t>
+      </w:r>
+      <w:r>
+        <w:t>D5,</w:t>
+      </w:r>
+      <w:r>
+        <w:t xml:space="preserve"> </w:t>
+      </w:r>
+      <w:r>
+        <w:t>D4). When the LCD display is not enabled, data lines are tri-state and they do not interfere with the operation of the microcontroller</w:t>
+      </w:r>
+      <w:r>
+        <w:t>.</w:t>
+      </w:r>
+    </w:p>
+    <w:p>
+      <w:pPr>
+        <w:pStyle w:val="CustomParagraph"/>
+        <w:keepNext/>
+        <w:jc w:val="center"/>
+      </w:pPr>
+      <w:r>
+        <w:rPr>
+          <w:noProof/>
+        </w:rPr>
+        <w:drawing>
+          <wp:inline distT="0" distB="0" distL="0" distR="0" wp14:anchorId="335A4F90" wp14:editId="0B2AC90A">
+            <wp:extent cx="3323648" cy="3168015"/>
+            <wp:effectExtent l="0" t="0" r="0" b="0"/>
+            <wp:docPr id="17" name="Picture 17" descr="16X2 LCD Display"/>
+            <wp:cNvGraphicFramePr>
+              <a:graphicFrameLocks xmlns:a="http://schemas.openxmlformats.org/drawingml/2006/main" noChangeAspect="1"/>
+            </wp:cNvGraphicFramePr>
+            <a:graphic xmlns:a="http://schemas.openxmlformats.org/drawingml/2006/main">
+              <a:graphicData uri="http://schemas.openxmlformats.org/drawingml/2006/picture">
+                <pic:pic xmlns:pic="http://schemas.openxmlformats.org/drawingml/2006/picture">
+                  <pic:nvPicPr>
+                    <pic:cNvPr id="0" name="Picture 1" descr="16X2 LCD Display"/>
+                    <pic:cNvPicPr>
+                      <a:picLocks noChangeAspect="1" noChangeArrowheads="1"/>
+                    </pic:cNvPicPr>
+                  </pic:nvPicPr>
+                  <pic:blipFill rotWithShape="1">
+                    <a:blip r:embed="rId21">
+                      <a:extLst>
+                        <a:ext uri="{28A0092B-C50C-407E-A947-70E740481C1C}">
+                          <a14:useLocalDpi xmlns:a14="http://schemas.microsoft.com/office/drawing/2010/main" val="0"/>
+                        </a:ext>
+                      </a:extLst>
+                    </a:blip>
+                    <a:srcRect t="16956" b="18849"/>
+                    <a:stretch/>
+                  </pic:blipFill>
+                  <pic:spPr bwMode="auto">
+                    <a:xfrm rot="5400000">
+                      <a:off x="0" y="0"/>
+                      <a:ext cx="3358762" cy="3201484"/>
+                    </a:xfrm>
+                    <a:prstGeom prst="rect">
+                      <a:avLst/>
+                    </a:prstGeom>
+                    <a:noFill/>
+                    <a:ln>
+                      <a:noFill/>
+                    </a:ln>
+                    <a:extLst>
+                      <a:ext uri="{53640926-AAD7-44D8-BBD7-CCE9431645EC}">
+                        <a14:shadowObscured xmlns:a14="http://schemas.microsoft.com/office/drawing/2010/main"/>
+                      </a:ext>
+                    </a:extLst>
+                  </pic:spPr>
+                </pic:pic>
+              </a:graphicData>
+            </a:graphic>
+          </wp:inline>
+        </w:drawing>
+      </w:r>
+    </w:p>
+    <w:p>
+      <w:pPr>
+        <w:pStyle w:val="CustomCaption"/>
+        <w:jc w:val="center"/>
+      </w:pPr>
+      <w:r>
+        <w:t xml:space="preserve">Fig </w:t>
+      </w:r>
+      <w:r>
+        <w:fldChar w:fldCharType="begin"/>
+      </w:r>
+      <w:r>
+        <w:instrText xml:space="preserve"> STYLEREF 1 \s </w:instrText>
+      </w:r>
+      <w:r>
+        <w:fldChar w:fldCharType="separate"/>
+      </w:r>
+      <w:r>
+        <w:rPr>
+          <w:noProof/>
+        </w:rPr>
+        <w:t>3</w:t>
+      </w:r>
+      <w:r>
+        <w:fldChar w:fldCharType="end"/>
+      </w:r>
+      <w:r>
+        <w:t>.</w:t>
+      </w:r>
+      <w:r>
+        <w:fldChar w:fldCharType="begin"/>
+      </w:r>
+      <w:r>
+        <w:instrText xml:space="preserve"> SEQ Fig \* ARABIC \s 1 </w:instrText>
+      </w:r>
+      <w:r>
+        <w:fldChar w:fldCharType="separate"/>
+      </w:r>
+      <w:r>
+        <w:rPr>
+          <w:noProof/>
+        </w:rPr>
+        <w:t>10</w:t>
+      </w:r>
+      <w:r>
+        <w:fldChar w:fldCharType="end"/>
+      </w:r>
+      <w:r>
+        <w:t>: 16 X 2 LCD Display</w:t>
+      </w:r>
+    </w:p>
+    <w:p>
+      <w:pPr>
+        <w:pStyle w:val="CustomHeading3"/>
+      </w:pPr>
+      <w:r>
+        <w:lastRenderedPageBreak/>
+        <w:t>3.3.2</w:t>
+      </w:r>
+      <w:r>
+        <w:tab/>
+        <w:t>General Description:</w:t>
+      </w:r>
+    </w:p>
+    <w:p>
+      <w:pPr>
+        <w:spacing w:line="360" w:lineRule="auto"/>
+        <w:ind w:firstLine="720"/>
+        <w:jc w:val="both"/>
+        <w:rPr>
+          <w:rFonts w:ascii="Times New Roman" w:hAnsi="Times New Roman"/>
+          <w:b/>
+          <w:sz w:val="24"/>
+          <w:szCs w:val="24"/>
+        </w:rPr>
+      </w:pPr>
+      <w:r>
+        <w:rPr>
+          <w:rFonts w:ascii="Times New Roman" w:hAnsi="Times New Roman"/>
+          <w:sz w:val="24"/>
+        </w:rPr>
+        <w:t>The LCD s used exclusively in watches, calculators and measuring instruments is the simple seven-segment displays, having a limited amount of numeric data. The recent advances in technology have resulted in better legibility, more information displaying capability and a wider temperature range. These have resulted in the LCD s being extensively used in telecommunications and entertainment electronics. The LCD s has even started replacing the cathode ray tubes (CRTs) used for the display of text and graphics, and also in small TV applications</w:t>
+      </w:r>
+    </w:p>
+    <w:p>
+      <w:pPr>
+        <w:pStyle w:val="CustomHeading3"/>
+      </w:pPr>
+      <w:r>
+        <w:t xml:space="preserve"> 3.3.3</w:t>
+      </w:r>
+      <w:r>
+        <w:tab/>
+        <w:t>LCD Pin Diagram</w:t>
+      </w:r>
+      <w:r>
+        <w:t>:</w:t>
+      </w:r>
+    </w:p>
+    <w:p>
+      <w:pPr>
+        <w:pStyle w:val="CustomParagraph"/>
+        <w:keepNext/>
+        <w:ind w:firstLine="0"/>
+        <w:jc w:val="center"/>
+      </w:pPr>
+      <w:r>
+        <w:rPr>
+          <w:noProof/>
+        </w:rPr>
+        <w:drawing>
+          <wp:inline distT="0" distB="0" distL="0" distR="0" wp14:anchorId="6A77B3E6" wp14:editId="3376F00D">
+            <wp:extent cx="3438525" cy="1603375"/>
+            <wp:effectExtent l="0" t="0" r="9525" b="0"/>
+            <wp:docPr id="18" name="Picture 18"/>
+            <wp:cNvGraphicFramePr>
+              <a:graphicFrameLocks xmlns:a="http://schemas.openxmlformats.org/drawingml/2006/main" noChangeAspect="1"/>
+            </wp:cNvGraphicFramePr>
+            <a:graphic xmlns:a="http://schemas.openxmlformats.org/drawingml/2006/main">
+              <a:graphicData uri="http://schemas.openxmlformats.org/drawingml/2006/picture">
+                <pic:pic xmlns:pic="http://schemas.openxmlformats.org/drawingml/2006/picture">
+                  <pic:nvPicPr>
+                    <pic:cNvPr id="0" name="Picture 2"/>
+                    <pic:cNvPicPr>
+                      <a:picLocks noChangeAspect="1" noChangeArrowheads="1"/>
+                    </pic:cNvPicPr>
+                  </pic:nvPicPr>
+                  <pic:blipFill>
+                    <a:blip r:embed="rId22">
+                      <a:extLst>
+                        <a:ext uri="{28A0092B-C50C-407E-A947-70E740481C1C}">
+                          <a14:useLocalDpi xmlns:a14="http://schemas.microsoft.com/office/drawing/2010/main" val="0"/>
+                        </a:ext>
+                      </a:extLst>
+                    </a:blip>
+                    <a:srcRect/>
+                    <a:stretch>
+                      <a:fillRect/>
+                    </a:stretch>
+                  </pic:blipFill>
+                  <pic:spPr bwMode="auto">
+                    <a:xfrm>
+                      <a:off x="0" y="0"/>
+                      <a:ext cx="3438525" cy="1603375"/>
+                    </a:xfrm>
+                    <a:prstGeom prst="rect">
+                      <a:avLst/>
+                    </a:prstGeom>
+                    <a:noFill/>
+                  </pic:spPr>
+                </pic:pic>
+              </a:graphicData>
+            </a:graphic>
+          </wp:inline>
+        </w:drawing>
+      </w:r>
+    </w:p>
+    <w:p>
+      <w:pPr>
+        <w:pStyle w:val="CustomCaption"/>
+        <w:jc w:val="center"/>
+      </w:pPr>
+      <w:r>
+        <w:t xml:space="preserve">Fig </w:t>
+      </w:r>
+      <w:r>
+        <w:fldChar w:fldCharType="begin"/>
+      </w:r>
+      <w:r>
+        <w:instrText xml:space="preserve"> STYLEREF 1 \s </w:instrText>
+      </w:r>
+      <w:r>
+        <w:fldChar w:fldCharType="separate"/>
+      </w:r>
+      <w:r>
+        <w:rPr>
+          <w:noProof/>
+        </w:rPr>
+        <w:t>3</w:t>
+      </w:r>
+      <w:r>
+        <w:fldChar w:fldCharType="end"/>
+      </w:r>
+      <w:r>
+        <w:t>.</w:t>
+      </w:r>
+      <w:r>
+        <w:fldChar w:fldCharType="begin"/>
+      </w:r>
+      <w:r>
+        <w:instrText xml:space="preserve"> SEQ Fig \* ARABIC \s 1 </w:instrText>
+      </w:r>
+      <w:r>
+        <w:fldChar w:fldCharType="separate"/>
+      </w:r>
+      <w:r>
+        <w:rPr>
+          <w:noProof/>
+        </w:rPr>
+        <w:t>11</w:t>
+      </w:r>
+      <w:r>
+        <w:fldChar w:fldCharType="end"/>
+      </w:r>
+      <w:r>
+        <w:t>: LCD Pin Diagram</w:t>
+      </w:r>
+    </w:p>
+    <w:p>
+      <w:pPr>
+        <w:pStyle w:val="CustomHeading3"/>
+      </w:pPr>
+      <w:r>
+        <w:t>3.3.4</w:t>
+      </w:r>
+      <w:r>
+        <w:tab/>
+        <w:t>Control Lines:</w:t>
+      </w:r>
+    </w:p>
+    <w:p>
+      <w:pPr>
+        <w:pStyle w:val="Customheading4"/>
+        <w:rPr>
+          <w:u w:val="single"/>
+        </w:rPr>
+      </w:pPr>
+      <w:r>
+        <w:rPr>
+          <w:u w:val="single"/>
+        </w:rPr>
+        <w:t>EN:</w:t>
+      </w:r>
+    </w:p>
+    <w:p>
+      <w:pPr>
+        <w:spacing w:line="360" w:lineRule="auto"/>
+        <w:ind w:right="20" w:firstLine="720"/>
+        <w:jc w:val="both"/>
+        <w:rPr>
+          <w:rFonts w:ascii="Times New Roman" w:hAnsi="Times New Roman"/>
+        </w:rPr>
+      </w:pPr>
+      <w:r>
+        <w:rPr>
+          <w:rFonts w:ascii="Times New Roman" w:hAnsi="Times New Roman"/>
+          <w:sz w:val="24"/>
+        </w:rPr>
+        <w:t>Line is called “Enable.” This control line is used to tell the LCD that you are sending it data. To send data to the LCD, your program should make sure this line is low (0) and then set the other two control lines and/or put data on the data bus. When the other lines are completely ready, bring EN high (1) and wait for the minimum amount of time required by the LCD datasheet (this varies from LCD to LCD), and end by bringing it low (0) again.</w:t>
+      </w:r>
+    </w:p>
+    <w:p>
+      <w:pPr>
+        <w:pStyle w:val="Customheading4"/>
+      </w:pPr>
+      <w:r>
+        <w:t>RS:</w:t>
+      </w:r>
+    </w:p>
+    <w:p>
+      <w:pPr>
+        <w:pStyle w:val="CustomParagraph"/>
+      </w:pPr>
+      <w:r>
+        <w:t>Line is the “Register Select” line. When RS is low (0), the data is to be treated as a command or special instruction (such as clear screen, position cursor, etc.</w:t>
+      </w:r>
+      <w:proofErr w:type="gramStart"/>
+      <w:r>
+        <w:t>).When</w:t>
+      </w:r>
+      <w:proofErr w:type="gramEnd"/>
+      <w:r>
+        <w:t xml:space="preserve"> RS is high (1), the data being sent is text data which should be displayed on the screen.</w:t>
+      </w:r>
+    </w:p>
+    <w:p>
+      <w:pPr>
+        <w:pStyle w:val="CustomParagraph"/>
+      </w:pPr>
+    </w:p>
+    <w:p>
+      <w:pPr>
+        <w:pStyle w:val="Customheading4"/>
+      </w:pPr>
+      <w:r>
+        <w:lastRenderedPageBreak/>
+        <w:t>RW:</w:t>
+      </w:r>
+    </w:p>
+    <w:p>
+      <w:pPr>
+        <w:pStyle w:val="CustomParagraph"/>
+      </w:pPr>
+      <w:r>
+        <w:t xml:space="preserve">Line is the “Read/Write” control line. When RW is low (0), the information on the data bus is being written to the LCD. When RW is high (1), the program is effectively querying (or reading) the LCD. Only one instruction (“Get LCD status”) is a read command. All others are </w:t>
+      </w:r>
+      <w:proofErr w:type="gramStart"/>
+      <w:r>
+        <w:t>write</w:t>
+      </w:r>
+      <w:proofErr w:type="gramEnd"/>
+      <w:r>
+        <w:t xml:space="preserve"> commands, so RW will almost always be low.</w:t>
+      </w:r>
+    </w:p>
+    <w:p>
+      <w:pPr>
+        <w:pStyle w:val="CustomParagraph"/>
+      </w:pPr>
+    </w:p>
     <w:sectPr>
+      <w:footerReference w:type="default" r:id="rId23"/>
       <w:pgSz w:w="12240" w:h="15840"/>
       <w:pgMar w:top="1440" w:right="1440" w:bottom="1440" w:left="1440" w:header="720" w:footer="720" w:gutter="0"/>
       <w:cols w:space="720"/>
@@ -6059,6 +7841,19 @@
 </w:endnotes>
 </file>
 
+<file path=word/footer1.xml><?xml version="1.0" encoding="utf-8"?>
+<w:ftr xmlns:wpc="http://schemas.microsoft.com/office/word/2010/wordprocessingCanvas" xmlns:cx="http://schemas.microsoft.com/office/drawing/2014/chartex" xmlns:cx1="http://schemas.microsoft.com/office/drawing/2015/9/8/chartex" xmlns:cx2="http://schemas.microsoft.com/office/drawing/2015/10/21/chartex" xmlns:cx3="http://schemas.microsoft.com/office/drawing/2016/5/9/chartex" xmlns:cx4="http://schemas.microsoft.com/office/drawing/2016/5/10/chartex" xmlns:cx5="http://schemas.microsoft.com/office/drawing/2016/5/11/chartex" xmlns:cx6="http://schemas.microsoft.com/office/drawing/2016/5/12/chartex" xmlns:cx7="http://schemas.microsoft.com/office/drawing/2016/5/13/chartex" xmlns:cx8="http://schemas.microsoft.com/office/drawing/2016/5/14/chartex" xmlns:mc="http://schemas.openxmlformats.org/markup-compatibility/2006" xmlns:aink="http://schemas.microsoft.com/office/drawing/2016/ink" xmlns:am3d="http://schemas.microsoft.com/office/drawing/2017/model3d" xmlns:o="urn:schemas-microsoft-com:office:office" xmlns:oel="http://schemas.microsoft.com/office/2019/extlst" xmlns:r="http://schemas.openxmlformats.org/officeDocument/2006/relationships" xmlns:m="http://schemas.openxmlformats.org/officeDocument/2006/math" xmlns:v="urn:schemas-microsoft-com:vml" xmlns:wp14="http://schemas.microsoft.com/office/word/2010/wordprocessingDrawing" xmlns:wp="http://schemas.openxmlformats.org/drawingml/2006/wordprocessingDrawing" xmlns:w10="urn:schemas-microsoft-com:office:word" xmlns:w="http://schemas.openxmlformats.org/wordprocessingml/2006/main" xmlns:w14="http://schemas.microsoft.com/office/word/2010/wordml" xmlns:w15="http://schemas.microsoft.com/office/word/2012/wordml" xmlns:w16cex="http://schemas.microsoft.com/office/word/2018/wordml/cex" xmlns:w16cid="http://schemas.microsoft.com/office/word/2016/wordml/cid" xmlns:w16="http://schemas.microsoft.com/office/word/2018/wordml" xmlns:w16sdtdh="http://schemas.microsoft.com/office/word/2020/wordml/sdtdatahash" xmlns:w16se="http://schemas.microsoft.com/office/word/2015/wordml/symex" xmlns:wpg="http://schemas.microsoft.com/office/word/2010/wordprocessingGroup" xmlns:wpi="http://schemas.microsoft.com/office/word/2010/wordprocessingInk" xmlns:wne="http://schemas.microsoft.com/office/word/2006/wordml" xmlns:wps="http://schemas.microsoft.com/office/word/2010/wordprocessingShape" mc:Ignorable="w14 w15 w16se w16cid w16 w16cex w16sdtdh wp14">
+  <w:p>
+    <w:pPr>
+      <w:pStyle w:val="Footer"/>
+    </w:pPr>
+    <w:r>
+      <w:t>`</w:t>
+    </w:r>
+  </w:p>
+</w:ftr>
+</file>
+
 <file path=word/footnotes.xml><?xml version="1.0" encoding="utf-8"?>
 <w:footnotes xmlns:wpc="http://schemas.microsoft.com/office/word/2010/wordprocessingCanvas" xmlns:cx="http://schemas.microsoft.com/office/drawing/2014/chartex" xmlns:cx1="http://schemas.microsoft.com/office/drawing/2015/9/8/chartex" xmlns:cx2="http://schemas.microsoft.com/office/drawing/2015/10/21/chartex" xmlns:cx3="http://schemas.microsoft.com/office/drawing/2016/5/9/chartex" xmlns:cx4="http://schemas.microsoft.com/office/drawing/2016/5/10/chartex" xmlns:cx5="http://schemas.microsoft.com/office/drawing/2016/5/11/chartex" xmlns:cx6="http://schemas.microsoft.com/office/drawing/2016/5/12/chartex" xmlns:cx7="http://schemas.microsoft.com/office/drawing/2016/5/13/chartex" xmlns:cx8="http://schemas.microsoft.com/office/drawing/2016/5/14/chartex" xmlns:mc="http://schemas.openxmlformats.org/markup-compatibility/2006" xmlns:aink="http://schemas.microsoft.com/office/drawing/2016/ink" xmlns:am3d="http://schemas.microsoft.com/office/drawing/2017/model3d" xmlns:o="urn:schemas-microsoft-com:office:office" xmlns:oel="http://schemas.microsoft.com/office/2019/extlst" xmlns:r="http://schemas.openxmlformats.org/officeDocument/2006/relationships" xmlns:m="http://schemas.openxmlformats.org/officeDocument/2006/math" xmlns:v="urn:schemas-microsoft-com:vml" xmlns:wp14="http://schemas.microsoft.com/office/word/2010/wordprocessingDrawing" xmlns:wp="http://schemas.openxmlformats.org/drawingml/2006/wordprocessingDrawing" xmlns:w10="urn:schemas-microsoft-com:office:word" xmlns:w="http://schemas.openxmlformats.org/wordprocessingml/2006/main" xmlns:w14="http://schemas.microsoft.com/office/word/2010/wordml" xmlns:w15="http://schemas.microsoft.com/office/word/2012/wordml" xmlns:w16cex="http://schemas.microsoft.com/office/word/2018/wordml/cex" xmlns:w16cid="http://schemas.microsoft.com/office/word/2016/wordml/cid" xmlns:w16="http://schemas.microsoft.com/office/word/2018/wordml" xmlns:w16sdtdh="http://schemas.microsoft.com/office/word/2020/wordml/sdtdatahash" xmlns:w16se="http://schemas.microsoft.com/office/word/2015/wordml/symex" xmlns:wpg="http://schemas.microsoft.com/office/word/2010/wordprocessingGroup" xmlns:wpi="http://schemas.microsoft.com/office/word/2010/wordprocessingInk" xmlns:wne="http://schemas.microsoft.com/office/word/2006/wordml" xmlns:wps="http://schemas.microsoft.com/office/word/2010/wordprocessingShape" mc:Ignorable="w14 w15 w16se w16cid w16 w16cex w16sdtdh wp14">
   <w:footnote w:type="separator" w:id="-1">
@@ -7203,6 +8998,92 @@
     </w:lvl>
   </w:abstractNum>
   <w:abstractNum w:abstractNumId="10" w15:restartNumberingAfterBreak="0">
+    <w:nsid w:val="5D0B2C6A"/>
+    <w:multiLevelType w:val="multilevel"/>
+    <w:tmpl w:val="5A247C3E"/>
+    <w:lvl w:ilvl="0">
+      <w:start w:val="1"/>
+      <w:numFmt w:val="decimal"/>
+      <w:lvlText w:val="%1."/>
+      <w:lvlJc w:val="left"/>
+      <w:pPr>
+        <w:ind w:left="720" w:hanging="360"/>
+      </w:pPr>
+    </w:lvl>
+    <w:lvl w:ilvl="1">
+      <w:start w:val="1"/>
+      <w:numFmt w:val="lowerLetter"/>
+      <w:lvlText w:val="%2."/>
+      <w:lvlJc w:val="left"/>
+      <w:pPr>
+        <w:ind w:left="1440" w:hanging="360"/>
+      </w:pPr>
+    </w:lvl>
+    <w:lvl w:ilvl="2">
+      <w:start w:val="1"/>
+      <w:numFmt w:val="lowerRoman"/>
+      <w:lvlText w:val="%3."/>
+      <w:lvlJc w:val="right"/>
+      <w:pPr>
+        <w:ind w:left="2160" w:hanging="180"/>
+      </w:pPr>
+    </w:lvl>
+    <w:lvl w:ilvl="3">
+      <w:start w:val="1"/>
+      <w:numFmt w:val="decimal"/>
+      <w:lvlText w:val="%4."/>
+      <w:lvlJc w:val="left"/>
+      <w:pPr>
+        <w:ind w:left="2880" w:hanging="360"/>
+      </w:pPr>
+    </w:lvl>
+    <w:lvl w:ilvl="4">
+      <w:start w:val="1"/>
+      <w:numFmt w:val="lowerLetter"/>
+      <w:lvlText w:val="%5."/>
+      <w:lvlJc w:val="left"/>
+      <w:pPr>
+        <w:ind w:left="3600" w:hanging="360"/>
+      </w:pPr>
+    </w:lvl>
+    <w:lvl w:ilvl="5">
+      <w:start w:val="1"/>
+      <w:numFmt w:val="lowerRoman"/>
+      <w:lvlText w:val="%6."/>
+      <w:lvlJc w:val="right"/>
+      <w:pPr>
+        <w:ind w:left="4320" w:hanging="180"/>
+      </w:pPr>
+    </w:lvl>
+    <w:lvl w:ilvl="6">
+      <w:start w:val="1"/>
+      <w:numFmt w:val="decimal"/>
+      <w:lvlText w:val="%7."/>
+      <w:lvlJc w:val="left"/>
+      <w:pPr>
+        <w:ind w:left="5040" w:hanging="360"/>
+      </w:pPr>
+    </w:lvl>
+    <w:lvl w:ilvl="7">
+      <w:start w:val="1"/>
+      <w:numFmt w:val="lowerLetter"/>
+      <w:lvlText w:val="%8."/>
+      <w:lvlJc w:val="left"/>
+      <w:pPr>
+        <w:ind w:left="5760" w:hanging="360"/>
+      </w:pPr>
+    </w:lvl>
+    <w:lvl w:ilvl="8">
+      <w:start w:val="1"/>
+      <w:numFmt w:val="lowerRoman"/>
+      <w:lvlText w:val="%9."/>
+      <w:lvlJc w:val="right"/>
+      <w:pPr>
+        <w:ind w:left="6480" w:hanging="180"/>
+      </w:pPr>
+    </w:lvl>
+  </w:abstractNum>
+  <w:abstractNum w:abstractNumId="11" w15:restartNumberingAfterBreak="0">
     <w:nsid w:val="665761FE"/>
     <w:multiLevelType w:val="multilevel"/>
     <w:tmpl w:val="3A009EEA"/>
@@ -7316,7 +9197,7 @@
       </w:rPr>
     </w:lvl>
   </w:abstractNum>
-  <w:abstractNum w:abstractNumId="11" w15:restartNumberingAfterBreak="0">
+  <w:abstractNum w:abstractNumId="12" w15:restartNumberingAfterBreak="0">
     <w:nsid w:val="72DD5652"/>
     <w:multiLevelType w:val="multilevel"/>
     <w:tmpl w:val="8B2CB556"/>
@@ -7465,7 +9346,7 @@
       </w:rPr>
     </w:lvl>
   </w:abstractNum>
-  <w:abstractNum w:abstractNumId="12" w15:restartNumberingAfterBreak="0">
+  <w:abstractNum w:abstractNumId="13" w15:restartNumberingAfterBreak="0">
     <w:nsid w:val="7E0E230B"/>
     <w:multiLevelType w:val="multilevel"/>
     <w:tmpl w:val="3626CC0A"/>
@@ -7583,13 +9464,13 @@
     <w:abstractNumId w:val="4"/>
   </w:num>
   <w:num w:numId="2" w16cid:durableId="2126847786">
-    <w:abstractNumId w:val="10"/>
+    <w:abstractNumId w:val="11"/>
   </w:num>
   <w:num w:numId="3" w16cid:durableId="1966698162">
     <w:abstractNumId w:val="8"/>
   </w:num>
   <w:num w:numId="4" w16cid:durableId="163909050">
-    <w:abstractNumId w:val="11"/>
+    <w:abstractNumId w:val="12"/>
   </w:num>
   <w:num w:numId="5" w16cid:durableId="1172263357">
     <w:abstractNumId w:val="3"/>
@@ -7610,13 +9491,16 @@
     <w:abstractNumId w:val="6"/>
   </w:num>
   <w:num w:numId="11" w16cid:durableId="538902687">
-    <w:abstractNumId w:val="12"/>
+    <w:abstractNumId w:val="13"/>
   </w:num>
   <w:num w:numId="12" w16cid:durableId="774832434">
     <w:abstractNumId w:val="0"/>
   </w:num>
   <w:num w:numId="13" w16cid:durableId="1032683198">
     <w:abstractNumId w:val="1"/>
+  </w:num>
+  <w:num w:numId="14" w16cid:durableId="1095128843">
+    <w:abstractNumId w:val="10"/>
   </w:num>
 </w:numbering>
 </file>
@@ -7733,7 +9617,7 @@
     <w:lsdException w:name="E-mail Signature" w:semiHidden="1" w:unhideWhenUsed="1"/>
     <w:lsdException w:name="HTML Top of Form" w:semiHidden="1" w:unhideWhenUsed="1"/>
     <w:lsdException w:name="HTML Bottom of Form" w:semiHidden="1" w:unhideWhenUsed="1"/>
-    <w:lsdException w:name="Normal (Web)" w:semiHidden="1" w:unhideWhenUsed="1"/>
+    <w:lsdException w:name="Normal (Web)" w:semiHidden="1" w:uiPriority="0" w:unhideWhenUsed="1" w:qFormat="1"/>
     <w:lsdException w:name="HTML Acronym" w:semiHidden="1" w:unhideWhenUsed="1"/>
     <w:lsdException w:name="HTML Address" w:semiHidden="1" w:unhideWhenUsed="1"/>
     <w:lsdException w:name="HTML Cite" w:semiHidden="1" w:unhideWhenUsed="1"/>
@@ -8052,7 +9936,6 @@
     <w:next w:val="Normal"/>
     <w:link w:val="Heading2Char"/>
     <w:uiPriority w:val="9"/>
-    <w:semiHidden/>
     <w:unhideWhenUsed/>
     <w:qFormat/>
     <w:rsid w:val="00C02D39"/>
@@ -8263,7 +10146,6 @@
   <w:style w:type="character" w:default="1" w:styleId="DefaultParagraphFont">
     <w:name w:val="Default Paragraph Font"/>
     <w:uiPriority w:val="1"/>
-    <w:semiHidden/>
     <w:unhideWhenUsed/>
   </w:style>
   <w:style w:type="table" w:default="1" w:styleId="TableNormal">
@@ -8431,9 +10313,9 @@
   <w:style w:type="paragraph" w:styleId="NormalWeb">
     <w:name w:val="Normal (Web)"/>
     <w:basedOn w:val="Normal"/>
-    <w:uiPriority w:val="99"/>
-    <w:semiHidden/>
+    <w:link w:val="NormalWebChar"/>
     <w:unhideWhenUsed/>
+    <w:qFormat/>
     <w:rsid w:val="00941038"/>
     <w:pPr>
       <w:spacing w:before="100" w:beforeAutospacing="1" w:after="100" w:afterAutospacing="1" w:line="240" w:lineRule="auto"/>
@@ -8526,7 +10408,6 @@
     <w:basedOn w:val="DefaultParagraphFont"/>
     <w:link w:val="Heading2"/>
     <w:uiPriority w:val="9"/>
-    <w:semiHidden/>
     <w:rsid w:val="00C02D39"/>
     <w:rPr>
       <w:rFonts w:asciiTheme="majorHAnsi" w:eastAsiaTheme="majorEastAsia" w:hAnsiTheme="majorHAnsi" w:cstheme="majorBidi"/>
@@ -8803,6 +10684,18 @@
         <w:insideV w:val="single" w:sz="4" w:space="0" w:color="auto"/>
       </w:tblBorders>
     </w:tblPr>
+  </w:style>
+  <w:style w:type="character" w:customStyle="1" w:styleId="NormalWebChar">
+    <w:name w:val="Normal (Web) Char"/>
+    <w:basedOn w:val="DefaultParagraphFont"/>
+    <w:link w:val="NormalWeb"/>
+    <w:qFormat/>
+    <w:rsid w:val="00FC391E"/>
+    <w:rPr>
+      <w:rFonts w:ascii="Times New Roman" w:eastAsia="Times New Roman" w:hAnsi="Times New Roman" w:cs="Times New Roman"/>
+      <w:sz w:val="24"/>
+      <w:szCs w:val="24"/>
+    </w:rPr>
   </w:style>
 </w:styles>
 </file>

</xml_diff>